<commit_message>
Answer on questions on programming engineering
</commit_message>
<xml_diff>
--- a/6 Семестр/СиПИ/СИПИ 1.docx
+++ b/6 Семестр/СиПИ/СИПИ 1.docx
@@ -1,6 +1,6 @@
 
 <file path=word/document.xml><?xml version="1.0" encoding="utf-8"?>
-<w:document xmlns:wpc="http://schemas.microsoft.com/office/word/2010/wordprocessingCanvas" xmlns:cx="http://schemas.microsoft.com/office/drawing/2014/chartex" xmlns:cx1="http://schemas.microsoft.com/office/drawing/2015/9/8/chartex" xmlns:cx2="http://schemas.microsoft.com/office/drawing/2015/10/21/chartex" xmlns:cx3="http://schemas.microsoft.com/office/drawing/2016/5/9/chartex" xmlns:cx4="http://schemas.microsoft.com/office/drawing/2016/5/10/chartex" xmlns:cx5="http://schemas.microsoft.com/office/drawing/2016/5/11/chartex" xmlns:cx6="http://schemas.microsoft.com/office/drawing/2016/5/12/chartex" xmlns:cx7="http://schemas.microsoft.com/office/drawing/2016/5/13/chartex" xmlns:cx8="http://schemas.microsoft.com/office/drawing/2016/5/14/chartex" xmlns:mc="http://schemas.openxmlformats.org/markup-compatibility/2006" xmlns:aink="http://schemas.microsoft.com/office/drawing/2016/ink" xmlns:am3d="http://schemas.microsoft.com/office/drawing/2017/model3d" xmlns:o="urn:schemas-microsoft-com:office:office" xmlns:oel="http://schemas.microsoft.com/office/2019/extlst" xmlns:r="http://schemas.openxmlformats.org/officeDocument/2006/relationships" xmlns:m="http://schemas.openxmlformats.org/officeDocument/2006/math" xmlns:v="urn:schemas-microsoft-com:vml" xmlns:wp14="http://schemas.microsoft.com/office/word/2010/wordprocessingDrawing" xmlns:wp="http://schemas.openxmlformats.org/drawingml/2006/wordprocessingDrawing" xmlns:w10="urn:schemas-microsoft-com:office:word" xmlns:w="http://schemas.openxmlformats.org/wordprocessingml/2006/main" xmlns:w14="http://schemas.microsoft.com/office/word/2010/wordml" xmlns:w15="http://schemas.microsoft.com/office/word/2012/wordml" xmlns:w16cex="http://schemas.microsoft.com/office/word/2018/wordml/cex" xmlns:w16cid="http://schemas.microsoft.com/office/word/2016/wordml/cid" xmlns:w16="http://schemas.microsoft.com/office/word/2018/wordml" xmlns:w16sdtdh="http://schemas.microsoft.com/office/word/2020/wordml/sdtdatahash" xmlns:w16se="http://schemas.microsoft.com/office/word/2015/wordml/symex" xmlns:wpg="http://schemas.microsoft.com/office/word/2010/wordprocessingGroup" xmlns:wpi="http://schemas.microsoft.com/office/word/2010/wordprocessingInk" xmlns:wne="http://schemas.microsoft.com/office/word/2006/wordml" xmlns:wps="http://schemas.microsoft.com/office/word/2010/wordprocessingShape" mc:Ignorable="w14 w15 w16se w16cid w16 w16cex w16sdtdh wp14">
+<w:document xmlns:wpc="http://schemas.microsoft.com/office/word/2010/wordprocessingCanvas" xmlns:cx="http://schemas.microsoft.com/office/drawing/2014/chartex" xmlns:mc="http://schemas.openxmlformats.org/markup-compatibility/2006" xmlns:o="urn:schemas-microsoft-com:office:office" xmlns:r="http://schemas.openxmlformats.org/officeDocument/2006/relationships" xmlns:m="http://schemas.openxmlformats.org/officeDocument/2006/math" xmlns:v="urn:schemas-microsoft-com:vml" xmlns:wp14="http://schemas.microsoft.com/office/word/2010/wordprocessingDrawing" xmlns:wp="http://schemas.openxmlformats.org/drawingml/2006/wordprocessingDrawing" xmlns:w10="urn:schemas-microsoft-com:office:word" xmlns:w="http://schemas.openxmlformats.org/wordprocessingml/2006/main" xmlns:w14="http://schemas.microsoft.com/office/word/2010/wordml" xmlns:w15="http://schemas.microsoft.com/office/word/2012/wordml" xmlns:w16se="http://schemas.microsoft.com/office/word/2015/wordml/symex" xmlns:wpg="http://schemas.microsoft.com/office/word/2010/wordprocessingGroup" xmlns:wpi="http://schemas.microsoft.com/office/word/2010/wordprocessingInk" xmlns:wne="http://schemas.microsoft.com/office/word/2006/wordml" xmlns:wps="http://schemas.microsoft.com/office/word/2010/wordprocessingShape" mc:Ignorable="w14 w15 w16se wp14">
   <w:body>
     <w:p>
       <w:pPr>
@@ -96,27 +96,7 @@
           <w:szCs w:val="24"/>
           <w:lang w:eastAsia="ru-RU"/>
         </w:rPr>
-        <w:t xml:space="preserve">Прежде чем рассказывать про </w:t>
-      </w:r>
-      <w:proofErr w:type="spellStart"/>
-      <w:r>
-        <w:rPr>
-          <w:rFonts w:eastAsia="Times New Roman" w:cstheme="minorHAnsi"/>
-          <w:sz w:val="24"/>
-          <w:szCs w:val="24"/>
-          <w:lang w:eastAsia="ru-RU"/>
-        </w:rPr>
-        <w:t>Docker</w:t>
-      </w:r>
-      <w:proofErr w:type="spellEnd"/>
-      <w:r>
-        <w:rPr>
-          <w:rFonts w:eastAsia="Times New Roman" w:cstheme="minorHAnsi"/>
-          <w:sz w:val="24"/>
-          <w:szCs w:val="24"/>
-          <w:lang w:eastAsia="ru-RU"/>
-        </w:rPr>
-        <w:t>, нужно сказать несколько слов о технологии контейнеризации.</w:t>
+        <w:t>Прежде чем рассказывать про Docker, нужно сказать несколько слов о технологии контейнеризации.</w:t>
       </w:r>
     </w:p>
     <w:p>
@@ -170,7 +150,6 @@
           <w:lang w:eastAsia="ru-RU"/>
         </w:rPr>
       </w:pPr>
-      <w:proofErr w:type="spellStart"/>
       <w:r>
         <w:rPr>
           <w:rFonts w:eastAsia="Times New Roman" w:cstheme="minorHAnsi"/>
@@ -184,7 +163,6 @@
         </w:rPr>
         <w:t>Docker</w:t>
       </w:r>
-      <w:proofErr w:type="spellEnd"/>
       <w:r>
         <w:rPr>
           <w:rFonts w:eastAsia="Times New Roman" w:cstheme="minorHAnsi"/>
@@ -192,27 +170,7 @@
           <w:szCs w:val="24"/>
           <w:lang w:eastAsia="ru-RU"/>
         </w:rPr>
-        <w:t xml:space="preserve"> — это платформа для разработки, доставки и запуска контейнерных приложений. </w:t>
-      </w:r>
-      <w:proofErr w:type="spellStart"/>
-      <w:r>
-        <w:rPr>
-          <w:rFonts w:eastAsia="Times New Roman" w:cstheme="minorHAnsi"/>
-          <w:sz w:val="24"/>
-          <w:szCs w:val="24"/>
-          <w:lang w:eastAsia="ru-RU"/>
-        </w:rPr>
-        <w:t>Docker</w:t>
-      </w:r>
-      <w:proofErr w:type="spellEnd"/>
-      <w:r>
-        <w:rPr>
-          <w:rFonts w:eastAsia="Times New Roman" w:cstheme="minorHAnsi"/>
-          <w:sz w:val="24"/>
-          <w:szCs w:val="24"/>
-          <w:lang w:eastAsia="ru-RU"/>
-        </w:rPr>
-        <w:t xml:space="preserve"> позволяет создавать контейнеры, автоматизировать их запуск и развертывание, управляет жизненным циклом. Он позволяет запускать множество контейнеров на одной хост-машине.</w:t>
+        <w:t xml:space="preserve"> — это платформа для разработки, доставки и запуска контейнерных приложений. Docker позволяет создавать контейнеры, автоматизировать их запуск и развертывание, управляет жизненным циклом. Он позволяет запускать множество контейнеров на одной хост-машине.</w:t>
       </w:r>
     </w:p>
     <w:p>
@@ -268,31 +226,7 @@
           <w:szCs w:val="27"/>
           <w:lang w:eastAsia="ru-RU"/>
         </w:rPr>
-        <w:t xml:space="preserve">реимущество использования </w:t>
-      </w:r>
-      <w:proofErr w:type="spellStart"/>
-      <w:r>
-        <w:rPr>
-          <w:rFonts w:eastAsia="Times New Roman" w:cstheme="minorHAnsi"/>
-          <w:b/>
-          <w:bCs/>
-          <w:sz w:val="27"/>
-          <w:szCs w:val="27"/>
-          <w:lang w:eastAsia="ru-RU"/>
-        </w:rPr>
-        <w:t>Docker</w:t>
-      </w:r>
-      <w:proofErr w:type="spellEnd"/>
-      <w:r>
-        <w:rPr>
-          <w:rFonts w:eastAsia="Times New Roman" w:cstheme="minorHAnsi"/>
-          <w:b/>
-          <w:bCs/>
-          <w:sz w:val="27"/>
-          <w:szCs w:val="27"/>
-          <w:lang w:eastAsia="ru-RU"/>
-        </w:rPr>
-        <w:t>:</w:t>
+        <w:t>реимущество использования Docker:</w:t>
       </w:r>
     </w:p>
     <w:p>
@@ -412,60 +346,27 @@
           <w:lang w:eastAsia="ru-RU"/>
         </w:rPr>
         <w:lastRenderedPageBreak/>
-        <w:t xml:space="preserve">Компоненты </w:t>
-      </w:r>
-      <w:proofErr w:type="spellStart"/>
-      <w:r>
+        <w:t>Компоненты Docker</w:t>
+      </w:r>
+    </w:p>
+    <w:p>
+      <w:pPr>
+        <w:spacing w:after="0" w:line="360" w:lineRule="auto"/>
         <w:rPr>
           <w:rFonts w:eastAsia="Times New Roman" w:cstheme="minorHAnsi"/>
-          <w:b/>
-          <w:bCs/>
-          <w:sz w:val="27"/>
-          <w:szCs w:val="27"/>
+          <w:sz w:val="24"/>
+          <w:szCs w:val="24"/>
           <w:lang w:eastAsia="ru-RU"/>
         </w:rPr>
-        <w:t>Docker</w:t>
-      </w:r>
-      <w:proofErr w:type="spellEnd"/>
-    </w:p>
-    <w:p>
-      <w:pPr>
-        <w:spacing w:after="0" w:line="360" w:lineRule="auto"/>
+      </w:pPr>
+      <w:r>
         <w:rPr>
           <w:rFonts w:eastAsia="Times New Roman" w:cstheme="minorHAnsi"/>
           <w:sz w:val="24"/>
           <w:szCs w:val="24"/>
           <w:lang w:eastAsia="ru-RU"/>
         </w:rPr>
-      </w:pPr>
-      <w:r>
-        <w:rPr>
-          <w:rFonts w:eastAsia="Times New Roman" w:cstheme="minorHAnsi"/>
-          <w:sz w:val="24"/>
-          <w:szCs w:val="24"/>
-          <w:lang w:eastAsia="ru-RU"/>
-        </w:rPr>
-        <w:t xml:space="preserve">Выделим важные компоненты </w:t>
-      </w:r>
-      <w:proofErr w:type="spellStart"/>
-      <w:r>
-        <w:rPr>
-          <w:rFonts w:eastAsia="Times New Roman" w:cstheme="minorHAnsi"/>
-          <w:sz w:val="24"/>
-          <w:szCs w:val="24"/>
-          <w:lang w:eastAsia="ru-RU"/>
-        </w:rPr>
-        <w:t>docker</w:t>
-      </w:r>
-      <w:proofErr w:type="spellEnd"/>
-      <w:r>
-        <w:rPr>
-          <w:rFonts w:eastAsia="Times New Roman" w:cstheme="minorHAnsi"/>
-          <w:sz w:val="24"/>
-          <w:szCs w:val="24"/>
-          <w:lang w:eastAsia="ru-RU"/>
-        </w:rPr>
-        <w:t>:</w:t>
+        <w:t>Выделим важные компоненты docker:</w:t>
       </w:r>
     </w:p>
     <w:p>
@@ -482,6 +383,17 @@
           <w:lang w:eastAsia="ru-RU"/>
         </w:rPr>
       </w:pPr>
+      <w:r>
+        <w:rPr>
+          <w:rFonts w:eastAsia="Times New Roman" w:cstheme="minorHAnsi"/>
+          <w:b/>
+          <w:bCs/>
+          <w:sz w:val="24"/>
+          <w:szCs w:val="24"/>
+          <w:lang w:eastAsia="ru-RU"/>
+        </w:rPr>
+        <w:t xml:space="preserve">Docker </w:t>
+      </w:r>
       <w:proofErr w:type="spellStart"/>
       <w:r>
         <w:rPr>
@@ -492,7 +404,7 @@
           <w:szCs w:val="24"/>
           <w:lang w:eastAsia="ru-RU"/>
         </w:rPr>
-        <w:t>Docker</w:t>
+        <w:t>image</w:t>
       </w:r>
       <w:proofErr w:type="spellEnd"/>
       <w:r>
@@ -504,100 +416,16 @@
           <w:szCs w:val="24"/>
           <w:lang w:eastAsia="ru-RU"/>
         </w:rPr>
-        <w:t xml:space="preserve"> </w:t>
-      </w:r>
-      <w:proofErr w:type="spellStart"/>
+        <w:t xml:space="preserve"> (докер-образ)</w:t>
+      </w:r>
       <w:r>
         <w:rPr>
           <w:rFonts w:eastAsia="Times New Roman" w:cstheme="minorHAnsi"/>
-          <w:b/>
-          <w:bCs/>
           <w:sz w:val="24"/>
           <w:szCs w:val="24"/>
           <w:lang w:eastAsia="ru-RU"/>
         </w:rPr>
-        <w:t>image</w:t>
-      </w:r>
-      <w:proofErr w:type="spellEnd"/>
-      <w:r>
-        <w:rPr>
-          <w:rFonts w:eastAsia="Times New Roman" w:cstheme="minorHAnsi"/>
-          <w:b/>
-          <w:bCs/>
-          <w:sz w:val="24"/>
-          <w:szCs w:val="24"/>
-          <w:lang w:eastAsia="ru-RU"/>
-        </w:rPr>
-        <w:t xml:space="preserve"> (докер-образ)</w:t>
-      </w:r>
-      <w:r>
-        <w:rPr>
-          <w:rFonts w:eastAsia="Times New Roman" w:cstheme="minorHAnsi"/>
-          <w:sz w:val="24"/>
-          <w:szCs w:val="24"/>
-          <w:lang w:eastAsia="ru-RU"/>
-        </w:rPr>
-        <w:t xml:space="preserve"> </w:t>
-      </w:r>
-      <w:proofErr w:type="gramStart"/>
-      <w:r>
-        <w:rPr>
-          <w:rFonts w:eastAsia="Times New Roman" w:cstheme="minorHAnsi"/>
-          <w:sz w:val="24"/>
-          <w:szCs w:val="24"/>
-          <w:lang w:eastAsia="ru-RU"/>
-        </w:rPr>
-        <w:t>- это</w:t>
-      </w:r>
-      <w:proofErr w:type="gramEnd"/>
-      <w:r>
-        <w:rPr>
-          <w:rFonts w:eastAsia="Times New Roman" w:cstheme="minorHAnsi"/>
-          <w:sz w:val="24"/>
-          <w:szCs w:val="24"/>
-          <w:lang w:eastAsia="ru-RU"/>
-        </w:rPr>
-        <w:t xml:space="preserve"> неизменяемый образ, из которого разворачивается контейнер. Его можно рассматривать как набор файлов, необходимых для запуска и работы приложения на другом хосте. Говоря простыми словами, образ </w:t>
-      </w:r>
-      <w:proofErr w:type="spellStart"/>
-      <w:r>
-        <w:rPr>
-          <w:rFonts w:eastAsia="Times New Roman" w:cstheme="minorHAnsi"/>
-          <w:sz w:val="24"/>
-          <w:szCs w:val="24"/>
-          <w:lang w:eastAsia="ru-RU"/>
-        </w:rPr>
-        <w:t>Docker</w:t>
-      </w:r>
-      <w:proofErr w:type="spellEnd"/>
-      <w:r>
-        <w:rPr>
-          <w:rFonts w:eastAsia="Times New Roman" w:cstheme="minorHAnsi"/>
-          <w:sz w:val="24"/>
-          <w:szCs w:val="24"/>
-          <w:lang w:eastAsia="ru-RU"/>
-        </w:rPr>
-        <w:t xml:space="preserve"> это образ, содержащий внутри себя приложение и все зависимости, необходимые для запуска этого приложения в </w:t>
-      </w:r>
-      <w:proofErr w:type="spellStart"/>
-      <w:r>
-        <w:rPr>
-          <w:rFonts w:eastAsia="Times New Roman" w:cstheme="minorHAnsi"/>
-          <w:sz w:val="24"/>
-          <w:szCs w:val="24"/>
-          <w:lang w:eastAsia="ru-RU"/>
-        </w:rPr>
-        <w:t>Docker</w:t>
-      </w:r>
-      <w:proofErr w:type="spellEnd"/>
-      <w:r>
-        <w:rPr>
-          <w:rFonts w:eastAsia="Times New Roman" w:cstheme="minorHAnsi"/>
-          <w:sz w:val="24"/>
-          <w:szCs w:val="24"/>
-          <w:lang w:eastAsia="ru-RU"/>
-        </w:rPr>
-        <w:t>;</w:t>
+        <w:t xml:space="preserve"> - это неизменяемый образ, из которого разворачивается контейнер. Его можно рассматривать как набор файлов, необходимых для запуска и работы приложения на другом хосте. Говоря простыми словами, образ Docker это образ, содержащий внутри себя приложение и все зависимости, необходимые для запуска этого приложения в Docker;</w:t>
       </w:r>
     </w:p>
     <w:p>
@@ -614,6 +442,17 @@
           <w:lang w:eastAsia="ru-RU"/>
         </w:rPr>
       </w:pPr>
+      <w:r>
+        <w:rPr>
+          <w:rFonts w:eastAsia="Times New Roman" w:cstheme="minorHAnsi"/>
+          <w:b/>
+          <w:bCs/>
+          <w:sz w:val="24"/>
+          <w:szCs w:val="24"/>
+          <w:lang w:eastAsia="ru-RU"/>
+        </w:rPr>
+        <w:t xml:space="preserve">Docker </w:t>
+      </w:r>
       <w:proofErr w:type="spellStart"/>
       <w:r>
         <w:rPr>
@@ -624,61 +463,17 @@
           <w:szCs w:val="24"/>
           <w:lang w:eastAsia="ru-RU"/>
         </w:rPr>
-        <w:t>Docker</w:t>
+        <w:t>registry</w:t>
       </w:r>
       <w:proofErr w:type="spellEnd"/>
       <w:r>
         <w:rPr>
           <w:rFonts w:eastAsia="Times New Roman" w:cstheme="minorHAnsi"/>
-          <w:b/>
-          <w:bCs/>
           <w:sz w:val="24"/>
           <w:szCs w:val="24"/>
           <w:lang w:eastAsia="ru-RU"/>
         </w:rPr>
-        <w:t xml:space="preserve"> </w:t>
-      </w:r>
-      <w:proofErr w:type="spellStart"/>
-      <w:r>
-        <w:rPr>
-          <w:rFonts w:eastAsia="Times New Roman" w:cstheme="minorHAnsi"/>
-          <w:b/>
-          <w:bCs/>
-          <w:sz w:val="24"/>
-          <w:szCs w:val="24"/>
-          <w:lang w:eastAsia="ru-RU"/>
-        </w:rPr>
-        <w:t>registry</w:t>
-      </w:r>
-      <w:proofErr w:type="spellEnd"/>
-      <w:r>
-        <w:rPr>
-          <w:rFonts w:eastAsia="Times New Roman" w:cstheme="minorHAnsi"/>
-          <w:sz w:val="24"/>
-          <w:szCs w:val="24"/>
-          <w:lang w:eastAsia="ru-RU"/>
-        </w:rPr>
-        <w:t xml:space="preserve"> </w:t>
-      </w:r>
-      <w:proofErr w:type="gramStart"/>
-      <w:r>
-        <w:rPr>
-          <w:rFonts w:eastAsia="Times New Roman" w:cstheme="minorHAnsi"/>
-          <w:sz w:val="24"/>
-          <w:szCs w:val="24"/>
-          <w:lang w:eastAsia="ru-RU"/>
-        </w:rPr>
-        <w:t>- это</w:t>
-      </w:r>
-      <w:proofErr w:type="gramEnd"/>
-      <w:r>
-        <w:rPr>
-          <w:rFonts w:eastAsia="Times New Roman" w:cstheme="minorHAnsi"/>
-          <w:sz w:val="24"/>
-          <w:szCs w:val="24"/>
-          <w:lang w:eastAsia="ru-RU"/>
-        </w:rPr>
-        <w:t xml:space="preserve"> репозиторий, в котором хранятся образы. Пример: </w:t>
+        <w:t xml:space="preserve"> - это репозиторий, в котором хранятся образы. Пример: </w:t>
       </w:r>
       <w:hyperlink r:id="rId9" w:history="1">
         <w:proofErr w:type="spellStart"/>
@@ -750,27 +545,7 @@
           <w:szCs w:val="24"/>
           <w:lang w:eastAsia="ru-RU"/>
         </w:rPr>
-        <w:t xml:space="preserve"> </w:t>
-      </w:r>
-      <w:proofErr w:type="gramStart"/>
-      <w:r>
-        <w:rPr>
-          <w:rFonts w:eastAsia="Times New Roman" w:cstheme="minorHAnsi"/>
-          <w:sz w:val="24"/>
-          <w:szCs w:val="24"/>
-          <w:lang w:eastAsia="ru-RU"/>
-        </w:rPr>
-        <w:t>- это</w:t>
-      </w:r>
-      <w:proofErr w:type="gramEnd"/>
-      <w:r>
-        <w:rPr>
-          <w:rFonts w:eastAsia="Times New Roman" w:cstheme="minorHAnsi"/>
-          <w:sz w:val="24"/>
-          <w:szCs w:val="24"/>
-          <w:lang w:eastAsia="ru-RU"/>
-        </w:rPr>
-        <w:t xml:space="preserve"> файл-инструкция для сборки образа;</w:t>
+        <w:t xml:space="preserve"> - это файл-инструкция для сборки образа;</w:t>
       </w:r>
     </w:p>
     <w:p>
@@ -787,6 +562,17 @@
           <w:lang w:eastAsia="ru-RU"/>
         </w:rPr>
       </w:pPr>
+      <w:r>
+        <w:rPr>
+          <w:rFonts w:eastAsia="Times New Roman" w:cstheme="minorHAnsi"/>
+          <w:b/>
+          <w:bCs/>
+          <w:sz w:val="24"/>
+          <w:szCs w:val="24"/>
+          <w:lang w:eastAsia="ru-RU"/>
+        </w:rPr>
+        <w:t xml:space="preserve">Docker </w:t>
+      </w:r>
       <w:proofErr w:type="spellStart"/>
       <w:r>
         <w:rPr>
@@ -797,7 +583,7 @@
           <w:szCs w:val="24"/>
           <w:lang w:eastAsia="ru-RU"/>
         </w:rPr>
-        <w:t>Docker</w:t>
+        <w:t>container</w:t>
       </w:r>
       <w:proofErr w:type="spellEnd"/>
       <w:r>
@@ -809,80 +595,16 @@
           <w:szCs w:val="24"/>
           <w:lang w:eastAsia="ru-RU"/>
         </w:rPr>
-        <w:t xml:space="preserve"> </w:t>
-      </w:r>
-      <w:proofErr w:type="spellStart"/>
+        <w:t xml:space="preserve"> (докер-контейнер)</w:t>
+      </w:r>
       <w:r>
         <w:rPr>
           <w:rFonts w:eastAsia="Times New Roman" w:cstheme="minorHAnsi"/>
-          <w:b/>
-          <w:bCs/>
           <w:sz w:val="24"/>
           <w:szCs w:val="24"/>
           <w:lang w:eastAsia="ru-RU"/>
         </w:rPr>
-        <w:t>container</w:t>
-      </w:r>
-      <w:proofErr w:type="spellEnd"/>
-      <w:r>
-        <w:rPr>
-          <w:rFonts w:eastAsia="Times New Roman" w:cstheme="minorHAnsi"/>
-          <w:b/>
-          <w:bCs/>
-          <w:sz w:val="24"/>
-          <w:szCs w:val="24"/>
-          <w:lang w:eastAsia="ru-RU"/>
-        </w:rPr>
-        <w:t xml:space="preserve"> (докер-контейнер)</w:t>
-      </w:r>
-      <w:r>
-        <w:rPr>
-          <w:rFonts w:eastAsia="Times New Roman" w:cstheme="minorHAnsi"/>
-          <w:sz w:val="24"/>
-          <w:szCs w:val="24"/>
-          <w:lang w:eastAsia="ru-RU"/>
-        </w:rPr>
-        <w:t xml:space="preserve"> </w:t>
-      </w:r>
-      <w:proofErr w:type="gramStart"/>
-      <w:r>
-        <w:rPr>
-          <w:rFonts w:eastAsia="Times New Roman" w:cstheme="minorHAnsi"/>
-          <w:sz w:val="24"/>
-          <w:szCs w:val="24"/>
-          <w:lang w:eastAsia="ru-RU"/>
-        </w:rPr>
-        <w:t>- это</w:t>
-      </w:r>
-      <w:proofErr w:type="gramEnd"/>
-      <w:r>
-        <w:rPr>
-          <w:rFonts w:eastAsia="Times New Roman" w:cstheme="minorHAnsi"/>
-          <w:sz w:val="24"/>
-          <w:szCs w:val="24"/>
-          <w:lang w:eastAsia="ru-RU"/>
-        </w:rPr>
-        <w:t xml:space="preserve"> запущенный экземпляр образа </w:t>
-      </w:r>
-      <w:proofErr w:type="spellStart"/>
-      <w:r>
-        <w:rPr>
-          <w:rFonts w:eastAsia="Times New Roman" w:cstheme="minorHAnsi"/>
-          <w:sz w:val="24"/>
-          <w:szCs w:val="24"/>
-          <w:lang w:eastAsia="ru-RU"/>
-        </w:rPr>
-        <w:t>Docker</w:t>
-      </w:r>
-      <w:proofErr w:type="spellEnd"/>
-      <w:r>
-        <w:rPr>
-          <w:rFonts w:eastAsia="Times New Roman" w:cstheme="minorHAnsi"/>
-          <w:sz w:val="24"/>
-          <w:szCs w:val="24"/>
-          <w:lang w:eastAsia="ru-RU"/>
-        </w:rPr>
-        <w:t>;</w:t>
+        <w:t xml:space="preserve"> - это запущенный экземпляр образа Docker;</w:t>
       </w:r>
     </w:p>
     <w:p>
@@ -899,7 +621,6 @@
           <w:lang w:eastAsia="ru-RU"/>
         </w:rPr>
       </w:pPr>
-      <w:proofErr w:type="spellStart"/>
       <w:r>
         <w:rPr>
           <w:rFonts w:eastAsia="Times New Roman" w:cstheme="minorHAnsi"/>
@@ -909,19 +630,7 @@
           <w:szCs w:val="24"/>
           <w:lang w:eastAsia="ru-RU"/>
         </w:rPr>
-        <w:t>Docker</w:t>
-      </w:r>
-      <w:proofErr w:type="spellEnd"/>
-      <w:r>
-        <w:rPr>
-          <w:rFonts w:eastAsia="Times New Roman" w:cstheme="minorHAnsi"/>
-          <w:b/>
-          <w:bCs/>
-          <w:sz w:val="24"/>
-          <w:szCs w:val="24"/>
-          <w:lang w:eastAsia="ru-RU"/>
-        </w:rPr>
-        <w:t xml:space="preserve"> </w:t>
+        <w:t xml:space="preserve">Docker </w:t>
       </w:r>
       <w:proofErr w:type="spellStart"/>
       <w:r>
@@ -1000,6 +709,17 @@
           <w:lang w:eastAsia="ru-RU"/>
         </w:rPr>
       </w:pPr>
+      <w:r>
+        <w:rPr>
+          <w:rFonts w:eastAsia="Times New Roman" w:cstheme="minorHAnsi"/>
+          <w:b/>
+          <w:bCs/>
+          <w:sz w:val="24"/>
+          <w:szCs w:val="24"/>
+          <w:lang w:eastAsia="ru-RU"/>
+        </w:rPr>
+        <w:t xml:space="preserve">Docker </w:t>
+      </w:r>
       <w:proofErr w:type="spellStart"/>
       <w:r>
         <w:rPr>
@@ -1010,7 +730,7 @@
           <w:szCs w:val="24"/>
           <w:lang w:eastAsia="ru-RU"/>
         </w:rPr>
-        <w:t>Docker</w:t>
+        <w:t>daemon</w:t>
       </w:r>
       <w:proofErr w:type="spellEnd"/>
       <w:r>
@@ -1022,31 +742,25 @@
           <w:szCs w:val="24"/>
           <w:lang w:eastAsia="ru-RU"/>
         </w:rPr>
-        <w:t xml:space="preserve"> </w:t>
-      </w:r>
-      <w:proofErr w:type="spellStart"/>
+        <w:t xml:space="preserve"> (докер-демон)</w:t>
+      </w:r>
       <w:r>
         <w:rPr>
           <w:rFonts w:eastAsia="Times New Roman" w:cstheme="minorHAnsi"/>
-          <w:b/>
-          <w:bCs/>
           <w:sz w:val="24"/>
           <w:szCs w:val="24"/>
           <w:lang w:eastAsia="ru-RU"/>
         </w:rPr>
-        <w:t>daemon</w:t>
-      </w:r>
-      <w:proofErr w:type="spellEnd"/>
+        <w:t xml:space="preserve"> - </w:t>
+      </w:r>
       <w:r>
         <w:rPr>
           <w:rFonts w:eastAsia="Times New Roman" w:cstheme="minorHAnsi"/>
-          <w:b/>
-          <w:bCs/>
           <w:sz w:val="24"/>
           <w:szCs w:val="24"/>
           <w:lang w:eastAsia="ru-RU"/>
         </w:rPr>
-        <w:t xml:space="preserve"> (докер-демон)</w:t>
+        <w:t>э</w:t>
       </w:r>
       <w:r>
         <w:rPr>
@@ -1055,45 +769,7 @@
           <w:szCs w:val="24"/>
           <w:lang w:eastAsia="ru-RU"/>
         </w:rPr>
-        <w:t xml:space="preserve"> </w:t>
-      </w:r>
-      <w:proofErr w:type="gramStart"/>
-      <w:r>
-        <w:rPr>
-          <w:rFonts w:eastAsia="Times New Roman" w:cstheme="minorHAnsi"/>
-          <w:sz w:val="24"/>
-          <w:szCs w:val="24"/>
-          <w:lang w:eastAsia="ru-RU"/>
-        </w:rPr>
-        <w:t xml:space="preserve">- </w:t>
-      </w:r>
-      <w:r>
-        <w:rPr>
-          <w:rFonts w:eastAsia="Times New Roman" w:cstheme="minorHAnsi"/>
-          <w:sz w:val="24"/>
-          <w:szCs w:val="24"/>
-          <w:lang w:eastAsia="ru-RU"/>
-        </w:rPr>
-        <w:t>э</w:t>
-      </w:r>
-      <w:r>
-        <w:rPr>
-          <w:rFonts w:eastAsia="Times New Roman" w:cstheme="minorHAnsi"/>
-          <w:sz w:val="24"/>
-          <w:szCs w:val="24"/>
-          <w:lang w:eastAsia="ru-RU"/>
-        </w:rPr>
-        <w:t>то</w:t>
-      </w:r>
-      <w:proofErr w:type="gramEnd"/>
-      <w:r>
-        <w:rPr>
-          <w:rFonts w:eastAsia="Times New Roman" w:cstheme="minorHAnsi"/>
-          <w:sz w:val="24"/>
-          <w:szCs w:val="24"/>
-          <w:lang w:eastAsia="ru-RU"/>
-        </w:rPr>
-        <w:t xml:space="preserve"> фоновый процесс, который работает постоянно и ожидает команды. Все операции по управлению контейнерами отправляются именно в демон, например: запустить или остановить контейнер, скачать образ. И уже на основе этих команд демон выполняет необходимые действия с контейнерами и образами. Поэтому докер-демон знает все о контейнерах, запущенных на одном хосте: сколько всего контейнеров, какие из них работают, где хранятся образы и так далее;</w:t>
+        <w:t>то фоновый процесс, который работает постоянно и ожидает команды. Все операции по управлению контейнерами отправляются именно в демон, например: запустить или остановить контейнер, скачать образ. И уже на основе этих команд демон выполняет необходимые действия с контейнерами и образами. Поэтому докер-демон знает все о контейнерах, запущенных на одном хосте: сколько всего контейнеров, какие из них работают, где хранятся образы и так далее;</w:t>
       </w:r>
     </w:p>
     <w:p>
@@ -1110,6 +786,17 @@
           <w:lang w:eastAsia="ru-RU"/>
         </w:rPr>
       </w:pPr>
+      <w:r>
+        <w:rPr>
+          <w:rFonts w:eastAsia="Times New Roman" w:cstheme="minorHAnsi"/>
+          <w:b/>
+          <w:bCs/>
+          <w:sz w:val="24"/>
+          <w:szCs w:val="24"/>
+          <w:lang w:eastAsia="ru-RU"/>
+        </w:rPr>
+        <w:t xml:space="preserve">Docker </w:t>
+      </w:r>
       <w:proofErr w:type="spellStart"/>
       <w:r>
         <w:rPr>
@@ -1120,7 +807,7 @@
           <w:szCs w:val="24"/>
           <w:lang w:eastAsia="ru-RU"/>
         </w:rPr>
-        <w:t>Docker</w:t>
+        <w:t>client</w:t>
       </w:r>
       <w:proofErr w:type="spellEnd"/>
       <w:r>
@@ -1132,60 +819,16 @@
           <w:szCs w:val="24"/>
           <w:lang w:eastAsia="ru-RU"/>
         </w:rPr>
-        <w:t xml:space="preserve"> </w:t>
-      </w:r>
-      <w:proofErr w:type="spellStart"/>
+        <w:t xml:space="preserve"> (докер-клиент)</w:t>
+      </w:r>
       <w:r>
         <w:rPr>
           <w:rFonts w:eastAsia="Times New Roman" w:cstheme="minorHAnsi"/>
-          <w:b/>
-          <w:bCs/>
           <w:sz w:val="24"/>
           <w:szCs w:val="24"/>
           <w:lang w:eastAsia="ru-RU"/>
         </w:rPr>
-        <w:t>client</w:t>
-      </w:r>
-      <w:proofErr w:type="spellEnd"/>
-      <w:r>
-        <w:rPr>
-          <w:rFonts w:eastAsia="Times New Roman" w:cstheme="minorHAnsi"/>
-          <w:b/>
-          <w:bCs/>
-          <w:sz w:val="24"/>
-          <w:szCs w:val="24"/>
-          <w:lang w:eastAsia="ru-RU"/>
-        </w:rPr>
-        <w:t xml:space="preserve"> (докер-клиент)</w:t>
-      </w:r>
-      <w:r>
-        <w:rPr>
-          <w:rFonts w:eastAsia="Times New Roman" w:cstheme="minorHAnsi"/>
-          <w:sz w:val="24"/>
-          <w:szCs w:val="24"/>
-          <w:lang w:eastAsia="ru-RU"/>
-        </w:rPr>
-        <w:t xml:space="preserve"> </w:t>
-      </w:r>
-      <w:proofErr w:type="gramStart"/>
-      <w:r>
-        <w:rPr>
-          <w:rFonts w:eastAsia="Times New Roman" w:cstheme="minorHAnsi"/>
-          <w:sz w:val="24"/>
-          <w:szCs w:val="24"/>
-          <w:lang w:eastAsia="ru-RU"/>
-        </w:rPr>
-        <w:t>- это</w:t>
-      </w:r>
-      <w:proofErr w:type="gramEnd"/>
-      <w:r>
-        <w:rPr>
-          <w:rFonts w:eastAsia="Times New Roman" w:cstheme="minorHAnsi"/>
-          <w:sz w:val="24"/>
-          <w:szCs w:val="24"/>
-          <w:lang w:eastAsia="ru-RU"/>
-        </w:rPr>
-        <w:t xml:space="preserve"> клиент, при помощи которого пользователи взаимодействуют с демоном и отправляют ему команды.</w:t>
+        <w:t xml:space="preserve"> - это клиент, при помощи которого пользователи взаимодействуют с демоном и отправляют ему команды.</w:t>
       </w:r>
     </w:p>
     <w:p>
@@ -1305,6 +948,7 @@
       <w:r>
         <w:rPr>
           <w:noProof/>
+          <w:lang w:eastAsia="ru-RU"/>
         </w:rPr>
         <w:drawing>
           <wp:inline distT="0" distB="0" distL="0" distR="0" wp14:anchorId="17688021" wp14:editId="33D295D2">
@@ -1567,6 +1211,7 @@
       <w:r>
         <w:rPr>
           <w:noProof/>
+          <w:lang w:eastAsia="ru-RU"/>
         </w:rPr>
         <w:drawing>
           <wp:inline distT="0" distB="0" distL="0" distR="0" wp14:anchorId="6B4579E0" wp14:editId="679233E7">
@@ -1714,6 +1359,7 @@
       <w:r>
         <w:rPr>
           <w:noProof/>
+          <w:lang w:eastAsia="ru-RU"/>
         </w:rPr>
         <w:drawing>
           <wp:inline distT="0" distB="0" distL="0" distR="0" wp14:anchorId="424BEAC1" wp14:editId="7579C254">
@@ -1879,6 +1525,7 @@
       <w:r>
         <w:rPr>
           <w:noProof/>
+          <w:lang w:eastAsia="ru-RU"/>
         </w:rPr>
         <w:drawing>
           <wp:inline distT="0" distB="0" distL="0" distR="0" wp14:anchorId="01642F7F" wp14:editId="540B7ECC">
@@ -2121,6 +1768,7 @@
       <w:r>
         <w:rPr>
           <w:noProof/>
+          <w:lang w:eastAsia="ru-RU"/>
         </w:rPr>
         <w:drawing>
           <wp:inline distT="0" distB="0" distL="0" distR="0" wp14:anchorId="3B010729" wp14:editId="317C75A7">
@@ -2445,6 +2093,7 @@
       <w:r>
         <w:rPr>
           <w:noProof/>
+          <w:lang w:eastAsia="ru-RU"/>
         </w:rPr>
         <w:drawing>
           <wp:inline distT="0" distB="0" distL="0" distR="0" wp14:anchorId="34CB20AC" wp14:editId="380BBB4E">
@@ -2756,6 +2405,7 @@
       <w:r>
         <w:rPr>
           <w:noProof/>
+          <w:lang w:eastAsia="ru-RU"/>
         </w:rPr>
         <w:drawing>
           <wp:inline distT="0" distB="0" distL="0" distR="0" wp14:anchorId="5FA45FA2" wp14:editId="3FF5C4CF">
@@ -2908,6 +2558,7 @@
       <w:r>
         <w:rPr>
           <w:noProof/>
+          <w:lang w:eastAsia="ru-RU"/>
         </w:rPr>
         <w:drawing>
           <wp:inline distT="0" distB="0" distL="0" distR="0" wp14:anchorId="18A4D692" wp14:editId="7CD72402">
@@ -3039,6 +2690,7 @@
       <w:r>
         <w:rPr>
           <w:noProof/>
+          <w:lang w:eastAsia="ru-RU"/>
         </w:rPr>
         <w:drawing>
           <wp:inline distT="0" distB="0" distL="0" distR="0" wp14:anchorId="54921A8C" wp14:editId="04115F5B">
@@ -3251,28 +2903,32 @@
           <w:sz w:val="24"/>
           <w:szCs w:val="24"/>
         </w:rPr>
-        <w:t xml:space="preserve">, </w:t>
-      </w:r>
-      <w:proofErr w:type="gramStart"/>
+        <w:t xml:space="preserve">, то, вместо того, чтобы вернуться в уже созданный контейнер, мы создадим новый на основе скачанного образа, и наши изменения, которые мы сделали в прошлом контейнере не будут совершены в новом. Для того, чтобы вернуться в уже созданный нами контейнер, необходимо при помощи команды </w:t>
+      </w:r>
       <w:r>
         <w:rPr>
           <w:rStyle w:val="jlqj4b"/>
           <w:rFonts w:ascii="Times New Roman" w:hAnsi="Times New Roman" w:cs="Times New Roman"/>
-          <w:sz w:val="24"/>
-          <w:szCs w:val="24"/>
-        </w:rPr>
-        <w:t>то, вместо того, чтобы</w:t>
-      </w:r>
-      <w:proofErr w:type="gramEnd"/>
+          <w:b/>
+          <w:bCs/>
+          <w:sz w:val="24"/>
+          <w:szCs w:val="24"/>
+          <w:lang w:val="en-US"/>
+        </w:rPr>
+        <w:t>docker</w:t>
+      </w:r>
       <w:r>
         <w:rPr>
           <w:rStyle w:val="jlqj4b"/>
           <w:rFonts w:ascii="Times New Roman" w:hAnsi="Times New Roman" w:cs="Times New Roman"/>
-          <w:sz w:val="24"/>
-          <w:szCs w:val="24"/>
-        </w:rPr>
-        <w:t xml:space="preserve"> вернуться в уже созданный контейнер, мы создадим новый на основе скачанного образа, и наши изменения, которые мы сделали в прошлом контейнере не будут совершены в новом. Для того, чтобы вернуться в уже созданный нами контейнер, необходимо при помощи команды </w:t>
-      </w:r>
+          <w:b/>
+          <w:bCs/>
+          <w:sz w:val="24"/>
+          <w:szCs w:val="24"/>
+        </w:rPr>
+        <w:t xml:space="preserve"> </w:t>
+      </w:r>
+      <w:proofErr w:type="spellStart"/>
       <w:r>
         <w:rPr>
           <w:rStyle w:val="jlqj4b"/>
@@ -3283,8 +2939,9 @@
           <w:szCs w:val="24"/>
           <w:lang w:val="en-US"/>
         </w:rPr>
-        <w:t>docker</w:t>
-      </w:r>
+        <w:t>ps</w:t>
+      </w:r>
+      <w:proofErr w:type="spellEnd"/>
       <w:r>
         <w:rPr>
           <w:rStyle w:val="jlqj4b"/>
@@ -3294,97 +2951,73 @@
           <w:sz w:val="24"/>
           <w:szCs w:val="24"/>
         </w:rPr>
+        <w:t xml:space="preserve"> -</w:t>
+      </w:r>
+      <w:r>
+        <w:rPr>
+          <w:rStyle w:val="jlqj4b"/>
+          <w:rFonts w:ascii="Times New Roman" w:hAnsi="Times New Roman" w:cs="Times New Roman"/>
+          <w:b/>
+          <w:bCs/>
+          <w:sz w:val="24"/>
+          <w:szCs w:val="24"/>
+          <w:lang w:val="en-US"/>
+        </w:rPr>
+        <w:t>a</w:t>
+      </w:r>
+      <w:r>
+        <w:rPr>
+          <w:rStyle w:val="jlqj4b"/>
+          <w:rFonts w:ascii="Times New Roman" w:hAnsi="Times New Roman" w:cs="Times New Roman"/>
+          <w:b/>
+          <w:bCs/>
+          <w:sz w:val="24"/>
+          <w:szCs w:val="24"/>
+        </w:rPr>
         <w:t xml:space="preserve"> </w:t>
       </w:r>
-      <w:proofErr w:type="spellStart"/>
       <w:r>
         <w:rPr>
           <w:rStyle w:val="jlqj4b"/>
           <w:rFonts w:ascii="Times New Roman" w:hAnsi="Times New Roman" w:cs="Times New Roman"/>
-          <w:b/>
-          <w:bCs/>
-          <w:sz w:val="24"/>
-          <w:szCs w:val="24"/>
-          <w:lang w:val="en-US"/>
-        </w:rPr>
-        <w:t>ps</w:t>
-      </w:r>
-      <w:proofErr w:type="spellEnd"/>
+          <w:sz w:val="24"/>
+          <w:szCs w:val="24"/>
+        </w:rPr>
+        <w:t xml:space="preserve">узнать его </w:t>
+      </w:r>
       <w:r>
         <w:rPr>
           <w:rStyle w:val="jlqj4b"/>
           <w:rFonts w:ascii="Times New Roman" w:hAnsi="Times New Roman" w:cs="Times New Roman"/>
-          <w:b/>
-          <w:bCs/>
-          <w:sz w:val="24"/>
-          <w:szCs w:val="24"/>
-        </w:rPr>
-        <w:t xml:space="preserve"> -</w:t>
+          <w:sz w:val="24"/>
+          <w:szCs w:val="24"/>
+          <w:lang w:val="en-US"/>
+        </w:rPr>
+        <w:t>id</w:t>
       </w:r>
       <w:r>
         <w:rPr>
           <w:rStyle w:val="jlqj4b"/>
           <w:rFonts w:ascii="Times New Roman" w:hAnsi="Times New Roman" w:cs="Times New Roman"/>
-          <w:b/>
-          <w:bCs/>
-          <w:sz w:val="24"/>
-          <w:szCs w:val="24"/>
-          <w:lang w:val="en-US"/>
-        </w:rPr>
-        <w:t>a</w:t>
-      </w:r>
-      <w:r>
+          <w:sz w:val="24"/>
+          <w:szCs w:val="24"/>
+        </w:rPr>
+        <w:t>.</w:t>
+      </w:r>
+    </w:p>
+    <w:p>
+      <w:pPr>
+        <w:spacing w:after="0" w:line="360" w:lineRule="auto"/>
+        <w:jc w:val="both"/>
         <w:rPr>
           <w:rStyle w:val="jlqj4b"/>
           <w:rFonts w:ascii="Times New Roman" w:hAnsi="Times New Roman" w:cs="Times New Roman"/>
-          <w:b/>
-          <w:bCs/>
-          <w:sz w:val="24"/>
-          <w:szCs w:val="24"/>
-        </w:rPr>
-        <w:t xml:space="preserve"> </w:t>
-      </w:r>
-      <w:r>
-        <w:rPr>
-          <w:rStyle w:val="jlqj4b"/>
-          <w:rFonts w:ascii="Times New Roman" w:hAnsi="Times New Roman" w:cs="Times New Roman"/>
-          <w:sz w:val="24"/>
-          <w:szCs w:val="24"/>
-        </w:rPr>
-        <w:t xml:space="preserve">узнать его </w:t>
-      </w:r>
-      <w:r>
-        <w:rPr>
-          <w:rStyle w:val="jlqj4b"/>
-          <w:rFonts w:ascii="Times New Roman" w:hAnsi="Times New Roman" w:cs="Times New Roman"/>
-          <w:sz w:val="24"/>
-          <w:szCs w:val="24"/>
-          <w:lang w:val="en-US"/>
-        </w:rPr>
-        <w:t>id</w:t>
-      </w:r>
-      <w:r>
-        <w:rPr>
-          <w:rStyle w:val="jlqj4b"/>
-          <w:rFonts w:ascii="Times New Roman" w:hAnsi="Times New Roman" w:cs="Times New Roman"/>
-          <w:sz w:val="24"/>
-          <w:szCs w:val="24"/>
-        </w:rPr>
-        <w:t>.</w:t>
-      </w:r>
-    </w:p>
-    <w:p>
-      <w:pPr>
-        <w:spacing w:after="0" w:line="360" w:lineRule="auto"/>
-        <w:jc w:val="both"/>
-        <w:rPr>
-          <w:rStyle w:val="jlqj4b"/>
-          <w:rFonts w:ascii="Times New Roman" w:hAnsi="Times New Roman" w:cs="Times New Roman"/>
         </w:rPr>
       </w:pPr>
       <w:r>
         <w:rPr>
           <w:noProof/>
+          <w:lang w:eastAsia="ru-RU"/>
         </w:rPr>
         <w:drawing>
           <wp:inline distT="0" distB="0" distL="0" distR="0" wp14:anchorId="4FF69384" wp14:editId="605EAB5C">
@@ -3629,6 +3262,7 @@
       <w:r>
         <w:rPr>
           <w:noProof/>
+          <w:lang w:eastAsia="ru-RU"/>
         </w:rPr>
         <w:drawing>
           <wp:inline distT="0" distB="0" distL="0" distR="0" wp14:anchorId="4FEDD9A1" wp14:editId="3E843ADC">
@@ -3788,6 +3422,7 @@
       <w:r>
         <w:rPr>
           <w:noProof/>
+          <w:lang w:eastAsia="ru-RU"/>
         </w:rPr>
         <w:drawing>
           <wp:inline distT="0" distB="0" distL="0" distR="0" wp14:anchorId="25B25C4A" wp14:editId="468B3742">
@@ -4004,6 +3639,7 @@
       <w:r>
         <w:rPr>
           <w:noProof/>
+          <w:lang w:eastAsia="ru-RU"/>
         </w:rPr>
         <w:drawing>
           <wp:inline distT="0" distB="0" distL="0" distR="0" wp14:anchorId="3BDEAF69" wp14:editId="68FC2349">
@@ -4137,7 +3773,7 @@
           <w:bCs/>
           <w:lang w:val="en-US"/>
         </w:rPr>
-        <w:t>docker rm [</w:t>
+        <w:t xml:space="preserve">docker </w:t>
       </w:r>
       <w:proofErr w:type="spellStart"/>
       <w:r>
@@ -4147,6 +3783,26 @@
           <w:bCs/>
           <w:lang w:val="en-US"/>
         </w:rPr>
+        <w:t>rm</w:t>
+      </w:r>
+      <w:proofErr w:type="spellEnd"/>
+      <w:r>
+        <w:rPr>
+          <w:rStyle w:val="jlqj4b"/>
+          <w:b/>
+          <w:bCs/>
+          <w:lang w:val="en-US"/>
+        </w:rPr>
+        <w:t xml:space="preserve"> [</w:t>
+      </w:r>
+      <w:proofErr w:type="spellStart"/>
+      <w:r>
+        <w:rPr>
+          <w:rStyle w:val="jlqj4b"/>
+          <w:b/>
+          <w:bCs/>
+          <w:lang w:val="en-US"/>
+        </w:rPr>
         <w:t>container_id</w:t>
       </w:r>
       <w:proofErr w:type="spellEnd"/>
@@ -4171,6 +3827,7 @@
       <w:r>
         <w:rPr>
           <w:noProof/>
+          <w:lang w:eastAsia="ru-RU"/>
         </w:rPr>
         <w:drawing>
           <wp:inline distT="0" distB="0" distL="0" distR="0" wp14:anchorId="18324637" wp14:editId="5BBC75EF">
@@ -4220,6 +3877,7 @@
       <w:r>
         <w:rPr>
           <w:noProof/>
+          <w:lang w:eastAsia="ru-RU"/>
         </w:rPr>
         <w:drawing>
           <wp:inline distT="0" distB="0" distL="0" distR="0" wp14:anchorId="55966DF4" wp14:editId="78D7B2DD">
@@ -4405,6 +4063,7 @@
       <w:r>
         <w:rPr>
           <w:noProof/>
+          <w:lang w:eastAsia="ru-RU"/>
         </w:rPr>
         <w:drawing>
           <wp:inline distT="0" distB="0" distL="0" distR="0" wp14:anchorId="02F9F89E" wp14:editId="3A1EB8D3">
@@ -4573,27 +4232,8 @@
           <w:sz w:val="24"/>
           <w:szCs w:val="24"/>
         </w:rPr>
-        <w:t xml:space="preserve">Для упрощения работы с </w:t>
-      </w:r>
-      <w:proofErr w:type="spellStart"/>
-      <w:r>
-        <w:rPr>
-          <w:rFonts w:cs="Times New Roman"/>
-          <w:sz w:val="24"/>
-          <w:szCs w:val="24"/>
-        </w:rPr>
-        <w:t>docker</w:t>
-      </w:r>
-      <w:proofErr w:type="spellEnd"/>
-      <w:r>
-        <w:rPr>
-          <w:rFonts w:cs="Times New Roman"/>
-          <w:sz w:val="24"/>
-          <w:szCs w:val="24"/>
-        </w:rPr>
-        <w:t xml:space="preserve"> существуют много различных инструментов. Одним из популярных является </w:t>
-      </w:r>
-      <w:proofErr w:type="spellStart"/>
+        <w:t xml:space="preserve">Для упрощения работы с docker существуют много различных инструментов. Одним из популярных является </w:t>
+      </w:r>
       <w:r>
         <w:rPr>
           <w:rStyle w:val="HTML"/>
@@ -4601,16 +4241,7 @@
           <w:sz w:val="24"/>
           <w:szCs w:val="24"/>
         </w:rPr>
-        <w:t>docker-compose</w:t>
-      </w:r>
-      <w:proofErr w:type="spellEnd"/>
-      <w:r>
-        <w:rPr>
-          <w:rFonts w:cs="Times New Roman"/>
-          <w:sz w:val="24"/>
-          <w:szCs w:val="24"/>
-        </w:rPr>
-        <w:t xml:space="preserve">. </w:t>
+        <w:t>docker-</w:t>
       </w:r>
       <w:proofErr w:type="spellStart"/>
       <w:r>
@@ -4620,7 +4251,7 @@
           <w:sz w:val="24"/>
           <w:szCs w:val="24"/>
         </w:rPr>
-        <w:t>Docker-compose</w:t>
+        <w:t>compose</w:t>
       </w:r>
       <w:proofErr w:type="spellEnd"/>
       <w:r>
@@ -4629,128 +4260,26 @@
           <w:sz w:val="24"/>
           <w:szCs w:val="24"/>
         </w:rPr>
-        <w:t xml:space="preserve"> </w:t>
-      </w:r>
-      <w:proofErr w:type="gramStart"/>
-      <w:r>
-        <w:rPr>
-          <w:rFonts w:cs="Times New Roman"/>
-          <w:sz w:val="24"/>
-          <w:szCs w:val="24"/>
-        </w:rPr>
-        <w:t>- это</w:t>
-      </w:r>
-      <w:proofErr w:type="gramEnd"/>
-      <w:r>
-        <w:rPr>
-          <w:rFonts w:cs="Times New Roman"/>
-          <w:sz w:val="24"/>
-          <w:szCs w:val="24"/>
-        </w:rPr>
-        <w:t xml:space="preserve"> приложение</w:t>
-      </w:r>
-      <w:r>
-        <w:rPr>
-          <w:rFonts w:cs="Times New Roman"/>
-          <w:sz w:val="24"/>
-          <w:szCs w:val="24"/>
-        </w:rPr>
-        <w:t>,</w:t>
-      </w:r>
-      <w:r>
-        <w:rPr>
-          <w:rFonts w:cs="Times New Roman"/>
-          <w:sz w:val="24"/>
-          <w:szCs w:val="24"/>
-        </w:rPr>
-        <w:t xml:space="preserve"> написанное на </w:t>
-      </w:r>
-      <w:r>
-        <w:rPr>
-          <w:rFonts w:cs="Times New Roman"/>
-          <w:sz w:val="24"/>
-          <w:szCs w:val="24"/>
-          <w:lang w:val="en-US"/>
-        </w:rPr>
-        <w:t>P</w:t>
-      </w:r>
-      <w:proofErr w:type="spellStart"/>
-      <w:r>
-        <w:rPr>
-          <w:rFonts w:cs="Times New Roman"/>
-          <w:sz w:val="24"/>
-          <w:szCs w:val="24"/>
-        </w:rPr>
-        <w:t>ython</w:t>
-      </w:r>
-      <w:proofErr w:type="spellEnd"/>
-      <w:r>
-        <w:rPr>
-          <w:rFonts w:cs="Times New Roman"/>
-          <w:sz w:val="24"/>
-          <w:szCs w:val="24"/>
-        </w:rPr>
-        <w:t>, предназначен</w:t>
-      </w:r>
-      <w:r>
-        <w:rPr>
-          <w:rFonts w:cs="Times New Roman"/>
-          <w:sz w:val="24"/>
-          <w:szCs w:val="24"/>
-        </w:rPr>
-        <w:t>н</w:t>
-      </w:r>
-      <w:r>
-        <w:rPr>
-          <w:rFonts w:cs="Times New Roman"/>
-          <w:sz w:val="24"/>
-          <w:szCs w:val="24"/>
-        </w:rPr>
-        <w:t>о</w:t>
-      </w:r>
-      <w:r>
-        <w:rPr>
-          <w:rFonts w:cs="Times New Roman"/>
-          <w:sz w:val="24"/>
-          <w:szCs w:val="24"/>
-        </w:rPr>
-        <w:t>е</w:t>
-      </w:r>
-      <w:r>
-        <w:rPr>
-          <w:rFonts w:cs="Times New Roman"/>
-          <w:sz w:val="24"/>
-          <w:szCs w:val="24"/>
-        </w:rPr>
-        <w:t xml:space="preserve"> для решения задач, связанных с развёртыванием проектов. Он использует заранее подготовленны</w:t>
-      </w:r>
-      <w:r>
-        <w:rPr>
-          <w:rFonts w:cs="Times New Roman"/>
-          <w:sz w:val="24"/>
-          <w:szCs w:val="24"/>
-        </w:rPr>
-        <w:t>й</w:t>
-      </w:r>
-      <w:r>
-        <w:rPr>
-          <w:rFonts w:cs="Times New Roman"/>
-          <w:sz w:val="24"/>
-          <w:szCs w:val="24"/>
-        </w:rPr>
-        <w:t xml:space="preserve"> </w:t>
-      </w:r>
-      <w:proofErr w:type="spellStart"/>
+        <w:t xml:space="preserve">. </w:t>
+      </w:r>
       <w:r>
         <w:rPr>
           <w:rStyle w:val="HTML"/>
           <w:rFonts w:asciiTheme="minorHAnsi" w:eastAsiaTheme="minorHAnsi" w:hAnsiTheme="minorHAnsi" w:cs="Times New Roman"/>
-          <w:b/>
-          <w:bCs/>
-          <w:sz w:val="24"/>
-          <w:szCs w:val="24"/>
-        </w:rPr>
-        <w:t>docker-compose.yml</w:t>
+          <w:sz w:val="24"/>
+          <w:szCs w:val="24"/>
+        </w:rPr>
+        <w:t>Docker-</w:t>
+      </w:r>
+      <w:proofErr w:type="spellStart"/>
+      <w:r>
+        <w:rPr>
+          <w:rStyle w:val="HTML"/>
+          <w:rFonts w:asciiTheme="minorHAnsi" w:eastAsiaTheme="minorHAnsi" w:hAnsiTheme="minorHAnsi" w:cs="Times New Roman"/>
+          <w:sz w:val="24"/>
+          <w:szCs w:val="24"/>
+        </w:rPr>
+        <w:t>compose</w:t>
       </w:r>
       <w:proofErr w:type="spellEnd"/>
       <w:r>
@@ -4759,6 +4288,129 @@
           <w:sz w:val="24"/>
           <w:szCs w:val="24"/>
         </w:rPr>
+        <w:t xml:space="preserve"> - это приложение</w:t>
+      </w:r>
+      <w:r>
+        <w:rPr>
+          <w:rFonts w:cs="Times New Roman"/>
+          <w:sz w:val="24"/>
+          <w:szCs w:val="24"/>
+        </w:rPr>
+        <w:t>,</w:t>
+      </w:r>
+      <w:r>
+        <w:rPr>
+          <w:rFonts w:cs="Times New Roman"/>
+          <w:sz w:val="24"/>
+          <w:szCs w:val="24"/>
+        </w:rPr>
+        <w:t xml:space="preserve"> написанное на </w:t>
+      </w:r>
+      <w:r>
+        <w:rPr>
+          <w:rFonts w:cs="Times New Roman"/>
+          <w:sz w:val="24"/>
+          <w:szCs w:val="24"/>
+          <w:lang w:val="en-US"/>
+        </w:rPr>
+        <w:t>P</w:t>
+      </w:r>
+      <w:proofErr w:type="spellStart"/>
+      <w:r>
+        <w:rPr>
+          <w:rFonts w:cs="Times New Roman"/>
+          <w:sz w:val="24"/>
+          <w:szCs w:val="24"/>
+        </w:rPr>
+        <w:t>ython</w:t>
+      </w:r>
+      <w:proofErr w:type="spellEnd"/>
+      <w:r>
+        <w:rPr>
+          <w:rFonts w:cs="Times New Roman"/>
+          <w:sz w:val="24"/>
+          <w:szCs w:val="24"/>
+        </w:rPr>
+        <w:t>, предназначен</w:t>
+      </w:r>
+      <w:r>
+        <w:rPr>
+          <w:rFonts w:cs="Times New Roman"/>
+          <w:sz w:val="24"/>
+          <w:szCs w:val="24"/>
+        </w:rPr>
+        <w:t>н</w:t>
+      </w:r>
+      <w:r>
+        <w:rPr>
+          <w:rFonts w:cs="Times New Roman"/>
+          <w:sz w:val="24"/>
+          <w:szCs w:val="24"/>
+        </w:rPr>
+        <w:t>о</w:t>
+      </w:r>
+      <w:r>
+        <w:rPr>
+          <w:rFonts w:cs="Times New Roman"/>
+          <w:sz w:val="24"/>
+          <w:szCs w:val="24"/>
+        </w:rPr>
+        <w:t>е</w:t>
+      </w:r>
+      <w:r>
+        <w:rPr>
+          <w:rFonts w:cs="Times New Roman"/>
+          <w:sz w:val="24"/>
+          <w:szCs w:val="24"/>
+        </w:rPr>
+        <w:t xml:space="preserve"> для решения задач, связанных с развёртыванием проектов. Он использует заранее подготовленны</w:t>
+      </w:r>
+      <w:r>
+        <w:rPr>
+          <w:rFonts w:cs="Times New Roman"/>
+          <w:sz w:val="24"/>
+          <w:szCs w:val="24"/>
+        </w:rPr>
+        <w:t>й</w:t>
+      </w:r>
+      <w:r>
+        <w:rPr>
+          <w:rFonts w:cs="Times New Roman"/>
+          <w:sz w:val="24"/>
+          <w:szCs w:val="24"/>
+        </w:rPr>
+        <w:t xml:space="preserve"> </w:t>
+      </w:r>
+      <w:r>
+        <w:rPr>
+          <w:rStyle w:val="HTML"/>
+          <w:rFonts w:asciiTheme="minorHAnsi" w:eastAsiaTheme="minorHAnsi" w:hAnsiTheme="minorHAnsi" w:cs="Times New Roman"/>
+          <w:b/>
+          <w:bCs/>
+          <w:sz w:val="24"/>
+          <w:szCs w:val="24"/>
+        </w:rPr>
+        <w:t>docker-</w:t>
+      </w:r>
+      <w:proofErr w:type="spellStart"/>
+      <w:r>
+        <w:rPr>
+          <w:rStyle w:val="HTML"/>
+          <w:rFonts w:asciiTheme="minorHAnsi" w:eastAsiaTheme="minorHAnsi" w:hAnsiTheme="minorHAnsi" w:cs="Times New Roman"/>
+          <w:b/>
+          <w:bCs/>
+          <w:sz w:val="24"/>
+          <w:szCs w:val="24"/>
+        </w:rPr>
+        <w:t>compose.yml</w:t>
+      </w:r>
+      <w:proofErr w:type="spellEnd"/>
+      <w:r>
+        <w:rPr>
+          <w:rFonts w:cs="Times New Roman"/>
+          <w:sz w:val="24"/>
+          <w:szCs w:val="24"/>
+        </w:rPr>
         <w:t xml:space="preserve"> с описанными инструкциями по запуску контейнеров (контейнеров может быть несколько).</w:t>
       </w:r>
       <w:r>
@@ -4776,7 +4428,6 @@
         </w:rPr>
         <w:t xml:space="preserve">Перейдем в пустую директорию и создадим в ней </w:t>
       </w:r>
-      <w:proofErr w:type="spellStart"/>
       <w:r>
         <w:rPr>
           <w:rStyle w:val="HTML"/>
@@ -4786,7 +4437,19 @@
           <w:sz w:val="24"/>
           <w:szCs w:val="24"/>
         </w:rPr>
-        <w:t>docker-compose.yml</w:t>
+        <w:t>docker-</w:t>
+      </w:r>
+      <w:proofErr w:type="spellStart"/>
+      <w:r>
+        <w:rPr>
+          <w:rStyle w:val="HTML"/>
+          <w:rFonts w:asciiTheme="minorHAnsi" w:eastAsiaTheme="minorHAnsi" w:hAnsiTheme="minorHAnsi"/>
+          <w:b/>
+          <w:bCs/>
+          <w:sz w:val="24"/>
+          <w:szCs w:val="24"/>
+        </w:rPr>
+        <w:t>compose.yml</w:t>
       </w:r>
       <w:proofErr w:type="spellEnd"/>
       <w:r>
@@ -4853,6 +4516,7 @@
       <w:r>
         <w:rPr>
           <w:noProof/>
+          <w:lang w:eastAsia="ru-RU"/>
         </w:rPr>
         <w:lastRenderedPageBreak/>
         <w:drawing>
@@ -4954,14 +4618,12 @@
       <w:r>
         <w:t>.</w:t>
       </w:r>
-      <w:proofErr w:type="spellStart"/>
       <w:r>
         <w:rPr>
           <w:lang w:val="en-US"/>
         </w:rPr>
         <w:t>yml</w:t>
       </w:r>
-      <w:proofErr w:type="spellEnd"/>
       <w:r>
         <w:rPr>
           <w:rStyle w:val="jlqj4b"/>
@@ -5012,25 +4674,8 @@
           <w:sz w:val="24"/>
           <w:szCs w:val="24"/>
         </w:rPr>
-        <w:t xml:space="preserve"> </w:t>
-      </w:r>
-      <w:proofErr w:type="gramStart"/>
-      <w:r>
-        <w:rPr>
-          <w:sz w:val="24"/>
-          <w:szCs w:val="24"/>
-        </w:rPr>
-        <w:t>- это</w:t>
-      </w:r>
-      <w:proofErr w:type="gramEnd"/>
-      <w:r>
-        <w:rPr>
-          <w:sz w:val="24"/>
-          <w:szCs w:val="24"/>
-        </w:rPr>
-        <w:t xml:space="preserve"> версия приложения </w:t>
-      </w:r>
-      <w:proofErr w:type="spellStart"/>
+        <w:t xml:space="preserve"> - это версия приложения </w:t>
+      </w:r>
       <w:r>
         <w:rPr>
           <w:rStyle w:val="HTML"/>
@@ -5038,7 +4683,17 @@
           <w:sz w:val="24"/>
           <w:szCs w:val="24"/>
         </w:rPr>
-        <w:t>docker-compose</w:t>
+        <w:t>docker-</w:t>
+      </w:r>
+      <w:proofErr w:type="spellStart"/>
+      <w:r>
+        <w:rPr>
+          <w:rStyle w:val="HTML"/>
+          <w:rFonts w:asciiTheme="minorHAnsi" w:eastAsiaTheme="minorHAnsi" w:hAnsiTheme="minorHAnsi"/>
+          <w:sz w:val="24"/>
+          <w:szCs w:val="24"/>
+        </w:rPr>
+        <w:t>compose</w:t>
       </w:r>
       <w:proofErr w:type="spellEnd"/>
       <w:r>
@@ -5891,6 +5546,7 @@
       <w:r>
         <w:rPr>
           <w:noProof/>
+          <w:lang w:eastAsia="ru-RU"/>
         </w:rPr>
         <w:drawing>
           <wp:inline distT="0" distB="0" distL="0" distR="0" wp14:anchorId="1294E70F" wp14:editId="66AF6144">
@@ -6055,6 +5711,7 @@
       <w:r>
         <w:rPr>
           <w:noProof/>
+          <w:lang w:eastAsia="ru-RU"/>
         </w:rPr>
         <w:drawing>
           <wp:inline distT="0" distB="0" distL="0" distR="0" wp14:anchorId="036FD736" wp14:editId="0F67D564">
@@ -6488,6 +6145,17 @@
           <w:lang w:eastAsia="ru-RU"/>
         </w:rPr>
       </w:pPr>
+      <w:r>
+        <w:rPr>
+          <w:rFonts w:eastAsia="Times New Roman" w:cs="Courier New"/>
+          <w:b/>
+          <w:bCs/>
+          <w:sz w:val="24"/>
+          <w:szCs w:val="24"/>
+          <w:lang w:eastAsia="ru-RU"/>
+        </w:rPr>
+        <w:t>docker-</w:t>
+      </w:r>
       <w:proofErr w:type="spellStart"/>
       <w:r>
         <w:rPr>
@@ -6498,7 +6166,7 @@
           <w:szCs w:val="24"/>
           <w:lang w:eastAsia="ru-RU"/>
         </w:rPr>
-        <w:t>docker-compose</w:t>
+        <w:t>compose</w:t>
       </w:r>
       <w:proofErr w:type="spellEnd"/>
       <w:r>
@@ -6592,6 +6260,7 @@
       <w:r>
         <w:rPr>
           <w:noProof/>
+          <w:lang w:eastAsia="ru-RU"/>
         </w:rPr>
         <w:drawing>
           <wp:inline distT="0" distB="0" distL="0" distR="0" wp14:anchorId="16E4B9DC" wp14:editId="06F50DB0">
@@ -6854,7 +6523,6 @@
         </w:rPr>
         <w:t>.</w:t>
       </w:r>
-      <w:proofErr w:type="spellStart"/>
       <w:r>
         <w:rPr>
           <w:rStyle w:val="jlqj4b"/>
@@ -6864,7 +6532,6 @@
         </w:rPr>
         <w:t>yml</w:t>
       </w:r>
-      <w:proofErr w:type="spellEnd"/>
       <w:r>
         <w:rPr>
           <w:rStyle w:val="jlqj4b"/>
@@ -6975,6 +6642,7 @@
         <w:rPr>
           <w:rStyle w:val="jlqj4b"/>
           <w:rFonts w:cs="Times New Roman"/>
+          <w:b/>
           <w:sz w:val="24"/>
           <w:szCs w:val="24"/>
         </w:rPr>
@@ -6983,11 +6651,23 @@
         <w:rPr>
           <w:rStyle w:val="jlqj4b"/>
           <w:rFonts w:cs="Times New Roman"/>
-          <w:sz w:val="24"/>
-          <w:szCs w:val="24"/>
-        </w:rPr>
-        <w:t>В чем отличие контейнера от образа</w:t>
-      </w:r>
+          <w:b/>
+          <w:sz w:val="24"/>
+          <w:szCs w:val="24"/>
+        </w:rPr>
+        <w:t>В чем отличие контейнера от образа?</w:t>
+      </w:r>
+    </w:p>
+    <w:p>
+      <w:pPr>
+        <w:rPr>
+          <w:rStyle w:val="jlqj4b"/>
+          <w:rFonts w:eastAsia="Times New Roman" w:cstheme="minorHAnsi"/>
+          <w:sz w:val="24"/>
+          <w:szCs w:val="24"/>
+          <w:lang w:eastAsia="ru-RU"/>
+        </w:rPr>
+      </w:pPr>
       <w:r>
         <w:rPr>
           <w:rStyle w:val="jlqj4b"/>
@@ -6995,7 +6675,31 @@
           <w:sz w:val="24"/>
           <w:szCs w:val="24"/>
         </w:rPr>
-        <w:t>?</w:t>
+        <w:t xml:space="preserve">Контейнер – </w:t>
+      </w:r>
+      <w:r>
+        <w:rPr>
+          <w:sz w:val="24"/>
+          <w:szCs w:val="24"/>
+          <w:lang w:eastAsia="ru-RU"/>
+        </w:rPr>
+        <w:t>это способ упаковать приложение и все его зависимости в единый образ</w:t>
+      </w:r>
+      <w:r>
+        <w:rPr>
+          <w:sz w:val="24"/>
+          <w:szCs w:val="24"/>
+          <w:lang w:eastAsia="ru-RU"/>
+        </w:rPr>
+        <w:t>. Образ –</w:t>
+      </w:r>
+      <w:r>
+        <w:rPr>
+          <w:sz w:val="24"/>
+          <w:szCs w:val="24"/>
+          <w:lang w:eastAsia="ru-RU"/>
+        </w:rPr>
+        <w:t xml:space="preserve"> набор файлов, необходимых для запуска и работы приложения на другом хосте.</w:t>
       </w:r>
     </w:p>
     <w:p>
@@ -7010,25 +6714,154 @@
         <w:jc w:val="both"/>
         <w:rPr>
           <w:rStyle w:val="jlqj4b"/>
-          <w:sz w:val="24"/>
-          <w:szCs w:val="24"/>
-        </w:rPr>
-      </w:pPr>
-      <w:r>
-        <w:rPr>
-          <w:rStyle w:val="jlqj4b"/>
-          <w:sz w:val="24"/>
-          <w:szCs w:val="24"/>
-        </w:rPr>
-        <w:t>Какими способами можно создать контейнер</w:t>
-      </w:r>
-      <w:r>
-        <w:rPr>
-          <w:rStyle w:val="jlqj4b"/>
-          <w:sz w:val="24"/>
-          <w:szCs w:val="24"/>
-        </w:rPr>
-        <w:t>?</w:t>
+          <w:b/>
+          <w:sz w:val="24"/>
+          <w:szCs w:val="24"/>
+        </w:rPr>
+      </w:pPr>
+      <w:r>
+        <w:rPr>
+          <w:rStyle w:val="jlqj4b"/>
+          <w:b/>
+          <w:sz w:val="24"/>
+          <w:szCs w:val="24"/>
+        </w:rPr>
+        <w:t>Какими способами можно создать контейнер?</w:t>
+      </w:r>
+    </w:p>
+    <w:p>
+      <w:pPr>
+        <w:ind w:firstLine="709"/>
+        <w:rPr>
+          <w:sz w:val="24"/>
+          <w:szCs w:val="24"/>
+        </w:rPr>
+      </w:pPr>
+      <w:r>
+        <w:rPr>
+          <w:sz w:val="24"/>
+          <w:szCs w:val="24"/>
+          <w:lang w:val="en-US"/>
+        </w:rPr>
+        <w:t>docker</w:t>
+      </w:r>
+      <w:r>
+        <w:rPr>
+          <w:sz w:val="24"/>
+          <w:szCs w:val="24"/>
+        </w:rPr>
+        <w:t xml:space="preserve"> </w:t>
+      </w:r>
+      <w:r>
+        <w:rPr>
+          <w:sz w:val="24"/>
+          <w:szCs w:val="24"/>
+          <w:lang w:val="en-US"/>
+        </w:rPr>
+        <w:t>run</w:t>
+      </w:r>
+      <w:r>
+        <w:rPr>
+          <w:sz w:val="24"/>
+          <w:szCs w:val="24"/>
+        </w:rPr>
+        <w:t xml:space="preserve"> [</w:t>
+      </w:r>
+      <w:r>
+        <w:rPr>
+          <w:sz w:val="24"/>
+          <w:szCs w:val="24"/>
+          <w:lang w:val="en-US"/>
+        </w:rPr>
+        <w:t>container</w:t>
+      </w:r>
+      <w:r>
+        <w:rPr>
+          <w:sz w:val="24"/>
+          <w:szCs w:val="24"/>
+        </w:rPr>
+        <w:t xml:space="preserve"> </w:t>
+      </w:r>
+      <w:r>
+        <w:rPr>
+          <w:sz w:val="24"/>
+          <w:szCs w:val="24"/>
+          <w:lang w:val="en-US"/>
+        </w:rPr>
+        <w:t>name</w:t>
+      </w:r>
+      <w:r>
+        <w:rPr>
+          <w:sz w:val="24"/>
+          <w:szCs w:val="24"/>
+        </w:rPr>
+        <w:t>]</w:t>
+      </w:r>
+      <w:r>
+        <w:rPr>
+          <w:sz w:val="24"/>
+          <w:szCs w:val="24"/>
+        </w:rPr>
+        <w:t xml:space="preserve"> – </w:t>
+      </w:r>
+      <w:proofErr w:type="spellStart"/>
+      <w:r>
+        <w:rPr>
+          <w:sz w:val="24"/>
+          <w:szCs w:val="24"/>
+        </w:rPr>
+        <w:t>пулим</w:t>
+      </w:r>
+      <w:proofErr w:type="spellEnd"/>
+      <w:r>
+        <w:rPr>
+          <w:sz w:val="24"/>
+          <w:szCs w:val="24"/>
+        </w:rPr>
+        <w:t xml:space="preserve"> образ и докер сам создает контейнер.</w:t>
+      </w:r>
+    </w:p>
+    <w:p>
+      <w:pPr>
+        <w:ind w:firstLine="709"/>
+        <w:rPr>
+          <w:rStyle w:val="jlqj4b"/>
+          <w:sz w:val="24"/>
+          <w:szCs w:val="24"/>
+        </w:rPr>
+      </w:pPr>
+      <w:proofErr w:type="spellStart"/>
+      <w:r>
+        <w:rPr>
+          <w:sz w:val="24"/>
+          <w:szCs w:val="24"/>
+          <w:lang w:val="en-US"/>
+        </w:rPr>
+        <w:t>DockerFile</w:t>
+      </w:r>
+      <w:proofErr w:type="spellEnd"/>
+      <w:r>
+        <w:rPr>
+          <w:sz w:val="24"/>
+          <w:szCs w:val="24"/>
+        </w:rPr>
+        <w:t xml:space="preserve"> – набор инструкций для </w:t>
+      </w:r>
+      <w:r>
+        <w:rPr>
+          <w:rFonts w:eastAsia="Times New Roman" w:cstheme="minorHAnsi"/>
+          <w:sz w:val="24"/>
+          <w:szCs w:val="24"/>
+          <w:lang w:eastAsia="ru-RU"/>
+        </w:rPr>
+        <w:t>сборки образа</w:t>
+      </w:r>
+      <w:r>
+        <w:rPr>
+          <w:sz w:val="24"/>
+          <w:szCs w:val="24"/>
+        </w:rPr>
+        <w:t xml:space="preserve"> </w:t>
       </w:r>
     </w:p>
     <w:p>
@@ -7043,25 +6876,49 @@
         <w:jc w:val="both"/>
         <w:rPr>
           <w:rStyle w:val="jlqj4b"/>
-          <w:sz w:val="24"/>
-          <w:szCs w:val="24"/>
-        </w:rPr>
-      </w:pPr>
-      <w:r>
-        <w:rPr>
-          <w:rStyle w:val="jlqj4b"/>
-          <w:sz w:val="24"/>
-          <w:szCs w:val="24"/>
-        </w:rPr>
-        <w:t>Какой командой можно просмотреть список активных контейнеров</w:t>
-      </w:r>
-      <w:r>
-        <w:rPr>
-          <w:rStyle w:val="jlqj4b"/>
-          <w:sz w:val="24"/>
-          <w:szCs w:val="24"/>
-        </w:rPr>
-        <w:t>?</w:t>
+          <w:b/>
+          <w:sz w:val="24"/>
+          <w:szCs w:val="24"/>
+        </w:rPr>
+      </w:pPr>
+      <w:r>
+        <w:rPr>
+          <w:rStyle w:val="jlqj4b"/>
+          <w:b/>
+          <w:sz w:val="24"/>
+          <w:szCs w:val="24"/>
+        </w:rPr>
+        <w:t>Какой командой можно просмотреть список активных контейнеров?</w:t>
+      </w:r>
+    </w:p>
+    <w:p>
+      <w:pPr>
+        <w:rPr>
+          <w:rStyle w:val="jlqj4b"/>
+          <w:b/>
+          <w:bCs/>
+          <w:lang w:val="en-US"/>
+        </w:rPr>
+      </w:pPr>
+      <w:r>
+        <w:rPr>
+          <w:lang w:val="en-US"/>
+        </w:rPr>
+        <w:t xml:space="preserve">docker </w:t>
+      </w:r>
+      <w:proofErr w:type="spellStart"/>
+      <w:r>
+        <w:rPr>
+          <w:lang w:val="en-US"/>
+        </w:rPr>
+        <w:t>ps</w:t>
+      </w:r>
+      <w:proofErr w:type="spellEnd"/>
+      <w:r>
+        <w:rPr>
+          <w:lang w:val="en-US"/>
+        </w:rPr>
+        <w:t xml:space="preserve"> -a</w:t>
       </w:r>
     </w:p>
     <w:p>
@@ -7076,25 +6933,38 @@
         <w:jc w:val="both"/>
         <w:rPr>
           <w:rStyle w:val="jlqj4b"/>
-          <w:sz w:val="24"/>
-          <w:szCs w:val="24"/>
-        </w:rPr>
-      </w:pPr>
-      <w:r>
-        <w:rPr>
-          <w:rStyle w:val="jlqj4b"/>
-          <w:sz w:val="24"/>
-          <w:szCs w:val="24"/>
-        </w:rPr>
-        <w:t>Какой командой можно просмотреть список образов</w:t>
-      </w:r>
-      <w:r>
-        <w:rPr>
-          <w:rStyle w:val="jlqj4b"/>
-          <w:sz w:val="24"/>
-          <w:szCs w:val="24"/>
-        </w:rPr>
-        <w:t>?</w:t>
+          <w:b/>
+          <w:sz w:val="24"/>
+          <w:szCs w:val="24"/>
+        </w:rPr>
+      </w:pPr>
+      <w:r>
+        <w:rPr>
+          <w:rStyle w:val="jlqj4b"/>
+          <w:b/>
+          <w:sz w:val="24"/>
+          <w:szCs w:val="24"/>
+        </w:rPr>
+        <w:t>Какой командой можно просмотреть список образов?</w:t>
+      </w:r>
+    </w:p>
+    <w:p>
+      <w:pPr>
+        <w:rPr>
+          <w:rStyle w:val="jlqj4b"/>
+          <w:sz w:val="24"/>
+          <w:szCs w:val="24"/>
+          <w:lang w:val="en-US"/>
+        </w:rPr>
+      </w:pPr>
+      <w:r>
+        <w:rPr>
+          <w:rStyle w:val="jlqj4b"/>
+          <w:sz w:val="24"/>
+          <w:szCs w:val="24"/>
+          <w:lang w:val="en-US"/>
+        </w:rPr>
+        <w:t>docker images</w:t>
       </w:r>
     </w:p>
     <w:p>
@@ -7109,41 +6979,99 @@
         <w:jc w:val="both"/>
         <w:rPr>
           <w:rStyle w:val="jlqj4b"/>
-          <w:sz w:val="24"/>
-          <w:szCs w:val="24"/>
-        </w:rPr>
-      </w:pPr>
-      <w:r>
-        <w:rPr>
-          <w:rStyle w:val="jlqj4b"/>
-          <w:sz w:val="24"/>
-          <w:szCs w:val="24"/>
-        </w:rPr>
-        <w:t>Откуда будет взят образ для контейнера</w:t>
-      </w:r>
-      <w:r>
-        <w:rPr>
-          <w:rStyle w:val="jlqj4b"/>
-          <w:sz w:val="24"/>
-          <w:szCs w:val="24"/>
-        </w:rPr>
-        <w:t xml:space="preserve">, </w:t>
-      </w:r>
-      <w:r>
-        <w:rPr>
-          <w:rStyle w:val="jlqj4b"/>
-          <w:sz w:val="24"/>
-          <w:szCs w:val="24"/>
-        </w:rPr>
-        <w:t>если его нет на локальной машине</w:t>
-      </w:r>
-      <w:r>
-        <w:rPr>
-          <w:rStyle w:val="jlqj4b"/>
-          <w:sz w:val="24"/>
-          <w:szCs w:val="24"/>
-        </w:rPr>
-        <w:t>?</w:t>
+          <w:b/>
+          <w:sz w:val="24"/>
+          <w:szCs w:val="24"/>
+        </w:rPr>
+      </w:pPr>
+      <w:r>
+        <w:rPr>
+          <w:rStyle w:val="jlqj4b"/>
+          <w:b/>
+          <w:sz w:val="24"/>
+          <w:szCs w:val="24"/>
+        </w:rPr>
+        <w:t>Откуда будет взят образ для контейнера, если его нет на локальной машине?</w:t>
+      </w:r>
+    </w:p>
+    <w:p>
+      <w:pPr>
+        <w:pStyle w:val="a5"/>
+        <w:spacing w:after="0" w:line="360" w:lineRule="auto"/>
+        <w:ind w:left="709"/>
+        <w:jc w:val="both"/>
+        <w:rPr>
+          <w:rStyle w:val="jlqj4b"/>
+          <w:sz w:val="24"/>
+          <w:szCs w:val="24"/>
+        </w:rPr>
+      </w:pPr>
+      <w:r>
+        <w:rPr>
+          <w:rStyle w:val="jlqj4b"/>
+          <w:sz w:val="24"/>
+          <w:szCs w:val="24"/>
+        </w:rPr>
+        <w:t xml:space="preserve">В репозиторий </w:t>
+      </w:r>
+      <w:r>
+        <w:rPr>
+          <w:rStyle w:val="jlqj4b"/>
+          <w:sz w:val="24"/>
+          <w:szCs w:val="24"/>
+          <w:lang w:val="en-US"/>
+        </w:rPr>
+        <w:t>docker</w:t>
+      </w:r>
+      <w:r>
+        <w:rPr>
+          <w:rStyle w:val="jlqj4b"/>
+          <w:sz w:val="24"/>
+          <w:szCs w:val="24"/>
+        </w:rPr>
+        <w:t xml:space="preserve"> </w:t>
+      </w:r>
+      <w:r>
+        <w:rPr>
+          <w:rStyle w:val="jlqj4b"/>
+          <w:sz w:val="24"/>
+          <w:szCs w:val="24"/>
+        </w:rPr>
+        <w:t xml:space="preserve">контейнеров/изображений (По дефолту </w:t>
+      </w:r>
+      <w:r>
+        <w:rPr>
+          <w:rStyle w:val="jlqj4b"/>
+          <w:sz w:val="24"/>
+          <w:szCs w:val="24"/>
+          <w:lang w:val="en-US"/>
+        </w:rPr>
+        <w:t>docker</w:t>
+      </w:r>
+      <w:r>
+        <w:rPr>
+          <w:rStyle w:val="jlqj4b"/>
+          <w:sz w:val="24"/>
+          <w:szCs w:val="24"/>
+        </w:rPr>
+        <w:t xml:space="preserve"> </w:t>
+      </w:r>
+      <w:r>
+        <w:rPr>
+          <w:rStyle w:val="jlqj4b"/>
+          <w:sz w:val="24"/>
+          <w:szCs w:val="24"/>
+          <w:lang w:val="en-US"/>
+        </w:rPr>
+        <w:t>hub</w:t>
+      </w:r>
+      <w:r>
+        <w:rPr>
+          <w:rStyle w:val="jlqj4b"/>
+          <w:sz w:val="24"/>
+          <w:szCs w:val="24"/>
+        </w:rPr>
+        <w:t>)</w:t>
       </w:r>
     </w:p>
     <w:p>
@@ -7158,25 +7086,77 @@
         <w:jc w:val="both"/>
         <w:rPr>
           <w:rStyle w:val="jlqj4b"/>
-          <w:sz w:val="24"/>
-          <w:szCs w:val="24"/>
-        </w:rPr>
-      </w:pPr>
-      <w:r>
-        <w:rPr>
-          <w:rStyle w:val="jlqj4b"/>
-          <w:sz w:val="24"/>
-          <w:szCs w:val="24"/>
-        </w:rPr>
-        <w:t>Какой командой можно удалить контейнер</w:t>
-      </w:r>
-      <w:r>
-        <w:rPr>
-          <w:rStyle w:val="jlqj4b"/>
-          <w:sz w:val="24"/>
-          <w:szCs w:val="24"/>
-        </w:rPr>
-        <w:t>?</w:t>
+          <w:b/>
+          <w:sz w:val="24"/>
+          <w:szCs w:val="24"/>
+        </w:rPr>
+      </w:pPr>
+      <w:r>
+        <w:rPr>
+          <w:rStyle w:val="jlqj4b"/>
+          <w:b/>
+          <w:sz w:val="24"/>
+          <w:szCs w:val="24"/>
+        </w:rPr>
+        <w:t>Какой командой можно удалить контейнер?</w:t>
+      </w:r>
+    </w:p>
+    <w:p>
+      <w:pPr>
+        <w:rPr>
+          <w:rStyle w:val="jlqj4b"/>
+          <w:sz w:val="28"/>
+          <w:szCs w:val="24"/>
+        </w:rPr>
+      </w:pPr>
+      <w:r>
+        <w:rPr>
+          <w:rStyle w:val="jlqj4b"/>
+          <w:bCs/>
+          <w:sz w:val="24"/>
+          <w:lang w:val="en-US"/>
+        </w:rPr>
+        <w:t xml:space="preserve">docker </w:t>
+      </w:r>
+      <w:proofErr w:type="spellStart"/>
+      <w:r>
+        <w:rPr>
+          <w:rStyle w:val="jlqj4b"/>
+          <w:bCs/>
+          <w:sz w:val="24"/>
+          <w:lang w:val="en-US"/>
+        </w:rPr>
+        <w:t>rm</w:t>
+      </w:r>
+      <w:proofErr w:type="spellEnd"/>
+      <w:r>
+        <w:rPr>
+          <w:rStyle w:val="jlqj4b"/>
+          <w:bCs/>
+          <w:sz w:val="24"/>
+          <w:lang w:val="en-US"/>
+        </w:rPr>
+        <w:t xml:space="preserve"> [</w:t>
+      </w:r>
+      <w:proofErr w:type="spellStart"/>
+      <w:r>
+        <w:rPr>
+          <w:rStyle w:val="jlqj4b"/>
+          <w:bCs/>
+          <w:sz w:val="24"/>
+          <w:lang w:val="en-US"/>
+        </w:rPr>
+        <w:t>container_id</w:t>
+      </w:r>
+      <w:proofErr w:type="spellEnd"/>
+      <w:r>
+        <w:rPr>
+          <w:rStyle w:val="jlqj4b"/>
+          <w:bCs/>
+          <w:sz w:val="24"/>
+          <w:lang w:val="en-US"/>
+        </w:rPr>
+        <w:t>]</w:t>
       </w:r>
     </w:p>
     <w:p>
@@ -7191,57 +7171,19 @@
         <w:jc w:val="both"/>
         <w:rPr>
           <w:rStyle w:val="jlqj4b"/>
-          <w:sz w:val="24"/>
-          <w:szCs w:val="24"/>
-        </w:rPr>
-      </w:pPr>
-      <w:r>
-        <w:rPr>
-          <w:rStyle w:val="jlqj4b"/>
-          <w:sz w:val="24"/>
-          <w:szCs w:val="24"/>
-        </w:rPr>
-        <w:t>Что будет</w:t>
-      </w:r>
-      <w:r>
-        <w:rPr>
-          <w:rStyle w:val="jlqj4b"/>
-          <w:sz w:val="24"/>
-          <w:szCs w:val="24"/>
-        </w:rPr>
-        <w:t xml:space="preserve">, </w:t>
-      </w:r>
-      <w:r>
-        <w:rPr>
-          <w:rStyle w:val="jlqj4b"/>
-          <w:sz w:val="24"/>
-          <w:szCs w:val="24"/>
-        </w:rPr>
-        <w:t>если попытаться удалить образ</w:t>
-      </w:r>
-      <w:r>
-        <w:rPr>
-          <w:rStyle w:val="jlqj4b"/>
-          <w:sz w:val="24"/>
-          <w:szCs w:val="24"/>
-        </w:rPr>
-        <w:t xml:space="preserve">, </w:t>
-      </w:r>
-      <w:r>
-        <w:rPr>
-          <w:rStyle w:val="jlqj4b"/>
-          <w:sz w:val="24"/>
-          <w:szCs w:val="24"/>
-        </w:rPr>
-        <w:t>который используется другими контейнерами</w:t>
-      </w:r>
-      <w:r>
-        <w:rPr>
-          <w:rStyle w:val="jlqj4b"/>
-          <w:sz w:val="24"/>
-          <w:szCs w:val="24"/>
-        </w:rPr>
-        <w:t>?</w:t>
+          <w:b/>
+          <w:sz w:val="24"/>
+          <w:szCs w:val="24"/>
+        </w:rPr>
+      </w:pPr>
+      <w:r>
+        <w:rPr>
+          <w:rStyle w:val="jlqj4b"/>
+          <w:b/>
+          <w:sz w:val="24"/>
+          <w:szCs w:val="24"/>
+        </w:rPr>
+        <w:t>Что будет, если попытаться удалить образ, который используется другими контейнерами?</w:t>
       </w:r>
     </w:p>
     <w:p>
@@ -7256,21 +7198,25 @@
         <w:jc w:val="both"/>
         <w:rPr>
           <w:rStyle w:val="jlqj4b"/>
-          <w:sz w:val="24"/>
-          <w:szCs w:val="24"/>
-        </w:rPr>
-      </w:pPr>
-      <w:r>
-        <w:rPr>
-          <w:rStyle w:val="jlqj4b"/>
-          <w:sz w:val="24"/>
-          <w:szCs w:val="24"/>
-        </w:rPr>
+          <w:b/>
+          <w:sz w:val="24"/>
+          <w:szCs w:val="24"/>
+        </w:rPr>
+      </w:pPr>
+      <w:r>
+        <w:rPr>
+          <w:rStyle w:val="jlqj4b"/>
+          <w:b/>
+          <w:sz w:val="24"/>
+          <w:szCs w:val="24"/>
+        </w:rPr>
+        <w:lastRenderedPageBreak/>
         <w:t xml:space="preserve">Для чего применяется файл </w:t>
       </w:r>
       <w:r>
         <w:rPr>
           <w:rStyle w:val="jlqj4b"/>
+          <w:b/>
           <w:sz w:val="24"/>
           <w:szCs w:val="24"/>
           <w:lang w:val="en-US"/>
@@ -7280,6 +7226,7 @@
       <w:r>
         <w:rPr>
           <w:rStyle w:val="jlqj4b"/>
+          <w:b/>
           <w:sz w:val="24"/>
           <w:szCs w:val="24"/>
         </w:rPr>
@@ -7288,6 +7235,7 @@
       <w:r>
         <w:rPr>
           <w:rStyle w:val="jlqj4b"/>
+          <w:b/>
           <w:sz w:val="24"/>
           <w:szCs w:val="24"/>
           <w:lang w:val="en-US"/>
@@ -7297,29 +7245,97 @@
       <w:r>
         <w:rPr>
           <w:rStyle w:val="jlqj4b"/>
+          <w:b/>
           <w:sz w:val="24"/>
           <w:szCs w:val="24"/>
         </w:rPr>
         <w:t>.</w:t>
       </w:r>
+      <w:r>
+        <w:rPr>
+          <w:rStyle w:val="jlqj4b"/>
+          <w:b/>
+          <w:sz w:val="24"/>
+          <w:szCs w:val="24"/>
+          <w:lang w:val="en-US"/>
+        </w:rPr>
+        <w:t>yml</w:t>
+      </w:r>
+      <w:r>
+        <w:rPr>
+          <w:rStyle w:val="jlqj4b"/>
+          <w:b/>
+          <w:sz w:val="24"/>
+          <w:szCs w:val="24"/>
+        </w:rPr>
+        <w:t>?</w:t>
+      </w:r>
+    </w:p>
+    <w:p>
+      <w:pPr>
+        <w:ind w:firstLine="709"/>
+        <w:rPr>
+          <w:rStyle w:val="jlqj4b"/>
+          <w:sz w:val="24"/>
+          <w:szCs w:val="24"/>
+        </w:rPr>
+      </w:pPr>
+      <w:r>
+        <w:rPr>
+          <w:rStyle w:val="HTML"/>
+          <w:rFonts w:asciiTheme="minorHAnsi" w:eastAsiaTheme="minorHAnsi" w:hAnsiTheme="minorHAnsi" w:cs="Times New Roman"/>
+          <w:bCs/>
+          <w:sz w:val="24"/>
+          <w:szCs w:val="24"/>
+        </w:rPr>
+        <w:t>docker-</w:t>
+      </w:r>
       <w:proofErr w:type="spellStart"/>
       <w:r>
         <w:rPr>
-          <w:rStyle w:val="jlqj4b"/>
-          <w:sz w:val="24"/>
-          <w:szCs w:val="24"/>
-          <w:lang w:val="en-US"/>
-        </w:rPr>
-        <w:t>yml</w:t>
+          <w:rStyle w:val="HTML"/>
+          <w:rFonts w:asciiTheme="minorHAnsi" w:eastAsiaTheme="minorHAnsi" w:hAnsiTheme="minorHAnsi" w:cs="Times New Roman"/>
+          <w:bCs/>
+          <w:sz w:val="24"/>
+          <w:szCs w:val="24"/>
+        </w:rPr>
+        <w:t>compose.yml</w:t>
       </w:r>
       <w:proofErr w:type="spellEnd"/>
       <w:r>
         <w:rPr>
-          <w:rStyle w:val="jlqj4b"/>
-          <w:sz w:val="24"/>
-          <w:szCs w:val="24"/>
-        </w:rPr>
-        <w:t>?</w:t>
+          <w:sz w:val="24"/>
+          <w:szCs w:val="24"/>
+        </w:rPr>
+        <w:t xml:space="preserve"> </w:t>
+      </w:r>
+      <w:r>
+        <w:rPr>
+          <w:sz w:val="24"/>
+          <w:szCs w:val="24"/>
+        </w:rPr>
+        <w:t>-</w:t>
+      </w:r>
+      <w:r>
+        <w:rPr>
+          <w:sz w:val="24"/>
+          <w:szCs w:val="24"/>
+        </w:rPr>
+        <w:t xml:space="preserve"> инструкци</w:t>
+      </w:r>
+      <w:r>
+        <w:rPr>
+          <w:sz w:val="24"/>
+          <w:szCs w:val="24"/>
+        </w:rPr>
+        <w:t>и</w:t>
+      </w:r>
+      <w:r>
+        <w:rPr>
+          <w:sz w:val="24"/>
+          <w:szCs w:val="24"/>
+        </w:rPr>
+        <w:t xml:space="preserve"> по запуску контейнеров (контейнеров может быть несколько)</w:t>
       </w:r>
     </w:p>
     <w:p>
@@ -7334,25 +7350,58 @@
         <w:jc w:val="both"/>
         <w:rPr>
           <w:rStyle w:val="jlqj4b"/>
-          <w:sz w:val="24"/>
-          <w:szCs w:val="24"/>
-        </w:rPr>
-      </w:pPr>
-      <w:r>
-        <w:rPr>
-          <w:rStyle w:val="jlqj4b"/>
-          <w:sz w:val="24"/>
-          <w:szCs w:val="24"/>
-        </w:rPr>
-        <w:t>Каким образом можно попасть вовнутрь контейнера</w:t>
-      </w:r>
-      <w:r>
-        <w:rPr>
-          <w:rStyle w:val="jlqj4b"/>
-          <w:sz w:val="24"/>
-          <w:szCs w:val="24"/>
-        </w:rPr>
-        <w:t>?</w:t>
+          <w:b/>
+          <w:sz w:val="24"/>
+          <w:szCs w:val="24"/>
+        </w:rPr>
+      </w:pPr>
+      <w:r>
+        <w:rPr>
+          <w:rStyle w:val="jlqj4b"/>
+          <w:b/>
+          <w:sz w:val="24"/>
+          <w:szCs w:val="24"/>
+        </w:rPr>
+        <w:t>Каким образом можно попасть вовнутрь контейнера?</w:t>
+      </w:r>
+    </w:p>
+    <w:p>
+      <w:pPr>
+        <w:rPr>
+          <w:rStyle w:val="jlqj4b"/>
+          <w:bCs/>
+          <w:sz w:val="24"/>
+          <w:lang w:val="en-US"/>
+        </w:rPr>
+      </w:pPr>
+      <w:r>
+        <w:rPr>
+          <w:rStyle w:val="jlqj4b"/>
+          <w:bCs/>
+          <w:sz w:val="24"/>
+          <w:lang w:val="en-US"/>
+        </w:rPr>
+        <w:t>docker attach [</w:t>
+      </w:r>
+      <w:proofErr w:type="spellStart"/>
+      <w:r>
+        <w:rPr>
+          <w:rStyle w:val="jlqj4b"/>
+          <w:bCs/>
+          <w:sz w:val="24"/>
+          <w:lang w:val="en-US"/>
+        </w:rPr>
+        <w:t>container_id</w:t>
+      </w:r>
+      <w:proofErr w:type="spellEnd"/>
+      <w:r>
+        <w:rPr>
+          <w:rStyle w:val="jlqj4b"/>
+          <w:bCs/>
+          <w:sz w:val="24"/>
+          <w:lang w:val="en-US"/>
+        </w:rPr>
+        <w:t>]</w:t>
       </w:r>
     </w:p>
     <w:p>
@@ -7367,13 +7416,15 @@
         <w:jc w:val="both"/>
         <w:rPr>
           <w:rStyle w:val="jlqj4b"/>
-          <w:sz w:val="24"/>
-          <w:szCs w:val="24"/>
-        </w:rPr>
-      </w:pPr>
-      <w:r>
-        <w:rPr>
-          <w:rStyle w:val="jlqj4b"/>
+          <w:b/>
+          <w:sz w:val="24"/>
+          <w:szCs w:val="24"/>
+        </w:rPr>
+      </w:pPr>
+      <w:r>
+        <w:rPr>
+          <w:rStyle w:val="jlqj4b"/>
+          <w:b/>
           <w:sz w:val="24"/>
           <w:szCs w:val="24"/>
         </w:rPr>
@@ -7382,11 +7433,352 @@
       <w:r>
         <w:rPr>
           <w:rStyle w:val="jlqj4b"/>
+          <w:b/>
           <w:sz w:val="24"/>
           <w:szCs w:val="24"/>
           <w:lang w:val="en-US"/>
         </w:rPr>
         <w:t>volumes?</w:t>
+      </w:r>
+    </w:p>
+    <w:p>
+      <w:pPr>
+        <w:spacing w:after="0" w:line="360" w:lineRule="auto"/>
+        <w:ind w:firstLine="851"/>
+        <w:rPr>
+          <w:rStyle w:val="jlqj4b"/>
+          <w:sz w:val="24"/>
+          <w:szCs w:val="24"/>
+        </w:rPr>
+      </w:pPr>
+      <w:r>
+        <w:rPr>
+          <w:sz w:val="24"/>
+          <w:szCs w:val="24"/>
+          <w:lang w:val="en-US"/>
+        </w:rPr>
+        <w:t>volumes</w:t>
+      </w:r>
+      <w:r>
+        <w:rPr>
+          <w:sz w:val="24"/>
+          <w:szCs w:val="24"/>
+        </w:rPr>
+        <w:t xml:space="preserve"> - </w:t>
+      </w:r>
+      <w:r>
+        <w:rPr>
+          <w:rFonts w:cstheme="minorHAnsi"/>
+          <w:color w:val="000000" w:themeColor="text1"/>
+          <w:sz w:val="24"/>
+          <w:szCs w:val="24"/>
+          <w:shd w:val="clear" w:color="auto" w:fill="FFFFFF"/>
+        </w:rPr>
+        <w:t xml:space="preserve">указывает на массив монтированных директорий, файлов. Так как в примере запускается БД, необходимо сохранять данные во вне контейнера. </w:t>
+      </w:r>
+      <w:proofErr w:type="gramStart"/>
+      <w:r>
+        <w:rPr>
+          <w:rStyle w:val="HTML"/>
+          <w:rFonts w:asciiTheme="minorHAnsi" w:eastAsiaTheme="minorHAnsi" w:hAnsiTheme="minorHAnsi" w:cstheme="minorHAnsi"/>
+          <w:b/>
+          <w:bCs/>
+          <w:color w:val="000000" w:themeColor="text1"/>
+          <w:sz w:val="24"/>
+          <w:szCs w:val="24"/>
+        </w:rPr>
+        <w:t>./</w:t>
+      </w:r>
+      <w:proofErr w:type="gramEnd"/>
+      <w:r>
+        <w:rPr>
+          <w:rStyle w:val="HTML"/>
+          <w:rFonts w:asciiTheme="minorHAnsi" w:eastAsiaTheme="minorHAnsi" w:hAnsiTheme="minorHAnsi" w:cstheme="minorHAnsi"/>
+          <w:b/>
+          <w:bCs/>
+          <w:color w:val="000000" w:themeColor="text1"/>
+          <w:sz w:val="24"/>
+          <w:szCs w:val="24"/>
+          <w:lang w:val="en-US"/>
+        </w:rPr>
+        <w:t>docker</w:t>
+      </w:r>
+      <w:r>
+        <w:rPr>
+          <w:rStyle w:val="HTML"/>
+          <w:rFonts w:asciiTheme="minorHAnsi" w:eastAsiaTheme="minorHAnsi" w:hAnsiTheme="minorHAnsi" w:cstheme="minorHAnsi"/>
+          <w:b/>
+          <w:bCs/>
+          <w:color w:val="000000" w:themeColor="text1"/>
+          <w:sz w:val="24"/>
+          <w:szCs w:val="24"/>
+        </w:rPr>
+        <w:t>-</w:t>
+      </w:r>
+      <w:proofErr w:type="spellStart"/>
+      <w:r>
+        <w:rPr>
+          <w:rStyle w:val="HTML"/>
+          <w:rFonts w:asciiTheme="minorHAnsi" w:eastAsiaTheme="minorHAnsi" w:hAnsiTheme="minorHAnsi" w:cstheme="minorHAnsi"/>
+          <w:b/>
+          <w:bCs/>
+          <w:color w:val="000000" w:themeColor="text1"/>
+          <w:sz w:val="24"/>
+          <w:szCs w:val="24"/>
+        </w:rPr>
+        <w:t>data</w:t>
+      </w:r>
+      <w:proofErr w:type="spellEnd"/>
+      <w:r>
+        <w:rPr>
+          <w:rStyle w:val="HTML"/>
+          <w:rFonts w:asciiTheme="minorHAnsi" w:eastAsiaTheme="minorHAnsi" w:hAnsiTheme="minorHAnsi" w:cstheme="minorHAnsi"/>
+          <w:b/>
+          <w:bCs/>
+          <w:color w:val="000000" w:themeColor="text1"/>
+          <w:sz w:val="24"/>
+          <w:szCs w:val="24"/>
+        </w:rPr>
+        <w:t>/:/</w:t>
+      </w:r>
+      <w:proofErr w:type="spellStart"/>
+      <w:r>
+        <w:rPr>
+          <w:rStyle w:val="HTML"/>
+          <w:rFonts w:asciiTheme="minorHAnsi" w:eastAsiaTheme="minorHAnsi" w:hAnsiTheme="minorHAnsi" w:cstheme="minorHAnsi"/>
+          <w:b/>
+          <w:bCs/>
+          <w:color w:val="000000" w:themeColor="text1"/>
+          <w:sz w:val="24"/>
+          <w:szCs w:val="24"/>
+        </w:rPr>
+        <w:t>data</w:t>
+      </w:r>
+      <w:proofErr w:type="spellEnd"/>
+      <w:r>
+        <w:rPr>
+          <w:rStyle w:val="HTML"/>
+          <w:rFonts w:asciiTheme="minorHAnsi" w:eastAsiaTheme="minorHAnsi" w:hAnsiTheme="minorHAnsi" w:cstheme="minorHAnsi"/>
+          <w:b/>
+          <w:bCs/>
+          <w:color w:val="000000" w:themeColor="text1"/>
+          <w:sz w:val="24"/>
+          <w:szCs w:val="24"/>
+        </w:rPr>
+        <w:t>/</w:t>
+      </w:r>
+      <w:proofErr w:type="spellStart"/>
+      <w:r>
+        <w:rPr>
+          <w:rStyle w:val="HTML"/>
+          <w:rFonts w:asciiTheme="minorHAnsi" w:eastAsiaTheme="minorHAnsi" w:hAnsiTheme="minorHAnsi" w:cstheme="minorHAnsi"/>
+          <w:b/>
+          <w:bCs/>
+          <w:color w:val="000000" w:themeColor="text1"/>
+          <w:sz w:val="24"/>
+          <w:szCs w:val="24"/>
+        </w:rPr>
+        <w:t>db</w:t>
+      </w:r>
+      <w:proofErr w:type="spellEnd"/>
+      <w:r>
+        <w:rPr>
+          <w:rFonts w:cstheme="minorHAnsi"/>
+          <w:color w:val="000000" w:themeColor="text1"/>
+          <w:sz w:val="24"/>
+          <w:szCs w:val="24"/>
+          <w:shd w:val="clear" w:color="auto" w:fill="FFFFFF"/>
+        </w:rPr>
+        <w:t> указывает на то, что необходимо монтировать папку </w:t>
+      </w:r>
+      <w:r>
+        <w:rPr>
+          <w:rStyle w:val="HTML"/>
+          <w:rFonts w:asciiTheme="minorHAnsi" w:eastAsiaTheme="minorHAnsi" w:hAnsiTheme="minorHAnsi" w:cstheme="minorHAnsi"/>
+          <w:b/>
+          <w:bCs/>
+          <w:color w:val="000000" w:themeColor="text1"/>
+          <w:sz w:val="24"/>
+          <w:szCs w:val="24"/>
+        </w:rPr>
+        <w:t>./</w:t>
+      </w:r>
+      <w:r>
+        <w:rPr>
+          <w:rStyle w:val="HTML"/>
+          <w:rFonts w:asciiTheme="minorHAnsi" w:eastAsiaTheme="minorHAnsi" w:hAnsiTheme="minorHAnsi" w:cstheme="minorHAnsi"/>
+          <w:b/>
+          <w:bCs/>
+          <w:color w:val="000000" w:themeColor="text1"/>
+          <w:sz w:val="24"/>
+          <w:szCs w:val="24"/>
+          <w:lang w:val="en-US"/>
+        </w:rPr>
+        <w:t>docker</w:t>
+      </w:r>
+      <w:r>
+        <w:rPr>
+          <w:rStyle w:val="HTML"/>
+          <w:rFonts w:asciiTheme="minorHAnsi" w:eastAsiaTheme="minorHAnsi" w:hAnsiTheme="minorHAnsi" w:cstheme="minorHAnsi"/>
+          <w:b/>
+          <w:bCs/>
+          <w:color w:val="000000" w:themeColor="text1"/>
+          <w:sz w:val="24"/>
+          <w:szCs w:val="24"/>
+        </w:rPr>
+        <w:t>-</w:t>
+      </w:r>
+      <w:proofErr w:type="spellStart"/>
+      <w:r>
+        <w:rPr>
+          <w:rStyle w:val="HTML"/>
+          <w:rFonts w:asciiTheme="minorHAnsi" w:eastAsiaTheme="minorHAnsi" w:hAnsiTheme="minorHAnsi" w:cstheme="minorHAnsi"/>
+          <w:b/>
+          <w:bCs/>
+          <w:color w:val="000000" w:themeColor="text1"/>
+          <w:sz w:val="24"/>
+          <w:szCs w:val="24"/>
+        </w:rPr>
+        <w:t>data</w:t>
+      </w:r>
+      <w:proofErr w:type="spellEnd"/>
+      <w:r>
+        <w:rPr>
+          <w:rStyle w:val="HTML"/>
+          <w:rFonts w:asciiTheme="minorHAnsi" w:eastAsiaTheme="minorHAnsi" w:hAnsiTheme="minorHAnsi" w:cstheme="minorHAnsi"/>
+          <w:b/>
+          <w:bCs/>
+          <w:color w:val="000000" w:themeColor="text1"/>
+          <w:sz w:val="24"/>
+          <w:szCs w:val="24"/>
+        </w:rPr>
+        <w:t>/</w:t>
+      </w:r>
+      <w:r>
+        <w:rPr>
+          <w:rFonts w:cstheme="minorHAnsi"/>
+          <w:b/>
+          <w:bCs/>
+          <w:color w:val="000000" w:themeColor="text1"/>
+          <w:sz w:val="24"/>
+          <w:szCs w:val="24"/>
+          <w:shd w:val="clear" w:color="auto" w:fill="FFFFFF"/>
+        </w:rPr>
+        <w:t> </w:t>
+      </w:r>
+      <w:r>
+        <w:rPr>
+          <w:rFonts w:cstheme="minorHAnsi"/>
+          <w:color w:val="000000" w:themeColor="text1"/>
+          <w:sz w:val="24"/>
+          <w:szCs w:val="24"/>
+          <w:shd w:val="clear" w:color="auto" w:fill="FFFFFF"/>
+        </w:rPr>
+        <w:t>на ло</w:t>
+      </w:r>
+      <w:r>
+        <w:rPr>
+          <w:rFonts w:cstheme="minorHAnsi"/>
+          <w:color w:val="000000" w:themeColor="text1"/>
+          <w:sz w:val="24"/>
+          <w:szCs w:val="24"/>
+          <w:shd w:val="clear" w:color="auto" w:fill="FFFFFF"/>
+        </w:rPr>
+        <w:t>ка</w:t>
+      </w:r>
+      <w:r>
+        <w:rPr>
+          <w:rFonts w:cstheme="minorHAnsi"/>
+          <w:color w:val="000000" w:themeColor="text1"/>
+          <w:sz w:val="24"/>
+          <w:szCs w:val="24"/>
+          <w:shd w:val="clear" w:color="auto" w:fill="FFFFFF"/>
+        </w:rPr>
+        <w:t>льной машине в папку </w:t>
+      </w:r>
+      <w:r>
+        <w:rPr>
+          <w:rStyle w:val="HTML"/>
+          <w:rFonts w:asciiTheme="minorHAnsi" w:eastAsiaTheme="minorHAnsi" w:hAnsiTheme="minorHAnsi" w:cstheme="minorHAnsi"/>
+          <w:b/>
+          <w:bCs/>
+          <w:color w:val="000000" w:themeColor="text1"/>
+          <w:sz w:val="24"/>
+          <w:szCs w:val="24"/>
+        </w:rPr>
+        <w:t>/</w:t>
+      </w:r>
+      <w:proofErr w:type="spellStart"/>
+      <w:r>
+        <w:rPr>
+          <w:rStyle w:val="HTML"/>
+          <w:rFonts w:asciiTheme="minorHAnsi" w:eastAsiaTheme="minorHAnsi" w:hAnsiTheme="minorHAnsi" w:cstheme="minorHAnsi"/>
+          <w:b/>
+          <w:bCs/>
+          <w:color w:val="000000" w:themeColor="text1"/>
+          <w:sz w:val="24"/>
+          <w:szCs w:val="24"/>
+        </w:rPr>
+        <w:t>data</w:t>
+      </w:r>
+      <w:proofErr w:type="spellEnd"/>
+      <w:r>
+        <w:rPr>
+          <w:rStyle w:val="HTML"/>
+          <w:rFonts w:asciiTheme="minorHAnsi" w:eastAsiaTheme="minorHAnsi" w:hAnsiTheme="minorHAnsi" w:cstheme="minorHAnsi"/>
+          <w:b/>
+          <w:bCs/>
+          <w:color w:val="000000" w:themeColor="text1"/>
+          <w:sz w:val="24"/>
+          <w:szCs w:val="24"/>
+        </w:rPr>
+        <w:t>/</w:t>
+      </w:r>
+      <w:proofErr w:type="spellStart"/>
+      <w:r>
+        <w:rPr>
+          <w:rStyle w:val="HTML"/>
+          <w:rFonts w:asciiTheme="minorHAnsi" w:eastAsiaTheme="minorHAnsi" w:hAnsiTheme="minorHAnsi" w:cstheme="minorHAnsi"/>
+          <w:b/>
+          <w:bCs/>
+          <w:color w:val="000000" w:themeColor="text1"/>
+          <w:sz w:val="24"/>
+          <w:szCs w:val="24"/>
+        </w:rPr>
+        <w:t>db</w:t>
+      </w:r>
+      <w:proofErr w:type="spellEnd"/>
+      <w:r>
+        <w:rPr>
+          <w:rFonts w:cstheme="minorHAnsi"/>
+          <w:color w:val="000000" w:themeColor="text1"/>
+          <w:sz w:val="24"/>
+          <w:szCs w:val="24"/>
+          <w:shd w:val="clear" w:color="auto" w:fill="FFFFFF"/>
+        </w:rPr>
+        <w:t xml:space="preserve"> внутри контейнера. Таким образом можно передавать различные файлы внутрь программы (например, </w:t>
+      </w:r>
+      <w:proofErr w:type="spellStart"/>
+      <w:r>
+        <w:rPr>
+          <w:rFonts w:cstheme="minorHAnsi"/>
+          <w:color w:val="000000" w:themeColor="text1"/>
+          <w:sz w:val="24"/>
+          <w:szCs w:val="24"/>
+          <w:shd w:val="clear" w:color="auto" w:fill="FFFFFF"/>
+        </w:rPr>
+        <w:t>конфиги</w:t>
+      </w:r>
+      <w:proofErr w:type="spellEnd"/>
+      <w:r>
+        <w:rPr>
+          <w:rFonts w:cstheme="minorHAnsi"/>
+          <w:color w:val="000000" w:themeColor="text1"/>
+          <w:sz w:val="24"/>
+          <w:szCs w:val="24"/>
+          <w:shd w:val="clear" w:color="auto" w:fill="FFFFFF"/>
+        </w:rPr>
+        <w:t xml:space="preserve"> приложения), а также сохранять полученные файлы во время работы контейнера (данные БД);</w:t>
       </w:r>
     </w:p>
     <w:p>
@@ -7401,13 +7793,15 @@
         <w:jc w:val="both"/>
         <w:rPr>
           <w:rStyle w:val="jlqj4b"/>
-          <w:sz w:val="24"/>
-          <w:szCs w:val="24"/>
-        </w:rPr>
-      </w:pPr>
-      <w:r>
-        <w:rPr>
-          <w:rStyle w:val="jlqj4b"/>
+          <w:b/>
+          <w:sz w:val="24"/>
+          <w:szCs w:val="24"/>
+        </w:rPr>
+      </w:pPr>
+      <w:r>
+        <w:rPr>
+          <w:rStyle w:val="jlqj4b"/>
+          <w:b/>
           <w:sz w:val="24"/>
           <w:szCs w:val="24"/>
         </w:rPr>
@@ -7416,6 +7810,7 @@
       <w:r>
         <w:rPr>
           <w:rStyle w:val="jlqj4b"/>
+          <w:b/>
           <w:sz w:val="24"/>
           <w:szCs w:val="24"/>
           <w:lang w:val="en-US"/>
@@ -7425,6 +7820,7 @@
       <w:r>
         <w:rPr>
           <w:rStyle w:val="jlqj4b"/>
+          <w:b/>
           <w:sz w:val="24"/>
           <w:szCs w:val="24"/>
         </w:rPr>
@@ -7434,53 +7830,145 @@
     <w:p>
       <w:pPr>
         <w:spacing w:after="0" w:line="360" w:lineRule="auto"/>
-        <w:jc w:val="both"/>
-        <w:rPr>
-          <w:rStyle w:val="jlqj4b"/>
-          <w:sz w:val="24"/>
-          <w:szCs w:val="24"/>
-        </w:rPr>
-      </w:pPr>
-    </w:p>
-    <w:p>
-      <w:pPr>
-        <w:pStyle w:val="a5"/>
-        <w:spacing w:after="0" w:line="360" w:lineRule="auto"/>
-        <w:ind w:left="709"/>
-        <w:jc w:val="both"/>
-        <w:rPr>
-          <w:rStyle w:val="jlqj4b"/>
-          <w:sz w:val="24"/>
-          <w:szCs w:val="24"/>
-        </w:rPr>
-      </w:pPr>
-    </w:p>
-    <w:p>
-      <w:pPr>
-        <w:spacing w:after="0" w:line="360" w:lineRule="auto"/>
-        <w:ind w:left="1069"/>
-        <w:jc w:val="both"/>
-        <w:rPr>
-          <w:rStyle w:val="jlqj4b"/>
-          <w:sz w:val="24"/>
-          <w:szCs w:val="24"/>
-        </w:rPr>
-      </w:pPr>
-    </w:p>
-    <w:p>
-      <w:pPr>
-        <w:spacing w:after="0" w:line="360" w:lineRule="auto"/>
         <w:ind w:firstLine="709"/>
-        <w:jc w:val="both"/>
-        <w:rPr>
-          <w:rStyle w:val="jlqj4b"/>
-        </w:rPr>
-      </w:pPr>
-    </w:p>
-    <w:p>
-      <w:pPr>
-        <w:jc w:val="both"/>
-      </w:pPr>
+        <w:rPr>
+          <w:rFonts w:cstheme="minorHAnsi"/>
+          <w:color w:val="000000" w:themeColor="text1"/>
+          <w:sz w:val="24"/>
+          <w:szCs w:val="24"/>
+        </w:rPr>
+      </w:pPr>
+      <w:r>
+        <w:rPr>
+          <w:rFonts w:cstheme="minorHAnsi"/>
+          <w:color w:val="000000" w:themeColor="text1"/>
+          <w:sz w:val="24"/>
+          <w:szCs w:val="24"/>
+          <w:shd w:val="clear" w:color="auto" w:fill="FFFFFF"/>
+        </w:rPr>
+        <w:t xml:space="preserve">В </w:t>
+      </w:r>
+      <w:r>
+        <w:rPr>
+          <w:rFonts w:cstheme="minorHAnsi"/>
+          <w:color w:val="000000" w:themeColor="text1"/>
+          <w:sz w:val="24"/>
+          <w:szCs w:val="24"/>
+          <w:shd w:val="clear" w:color="auto" w:fill="FFFFFF"/>
+          <w:lang w:val="en-US"/>
+        </w:rPr>
+        <w:t>Docker</w:t>
+      </w:r>
+      <w:r>
+        <w:rPr>
+          <w:rFonts w:cstheme="minorHAnsi"/>
+          <w:color w:val="000000" w:themeColor="text1"/>
+          <w:sz w:val="24"/>
+          <w:szCs w:val="24"/>
+          <w:shd w:val="clear" w:color="auto" w:fill="FFFFFF"/>
+        </w:rPr>
+        <w:t xml:space="preserve"> по</w:t>
+      </w:r>
+      <w:r>
+        <w:rPr>
+          <w:rFonts w:cstheme="minorHAnsi"/>
+          <w:color w:val="000000" w:themeColor="text1"/>
+          <w:sz w:val="24"/>
+          <w:szCs w:val="24"/>
+          <w:shd w:val="clear" w:color="auto" w:fill="FFFFFF"/>
+        </w:rPr>
+        <w:t xml:space="preserve"> </w:t>
+      </w:r>
+      <w:r>
+        <w:rPr>
+          <w:rFonts w:cstheme="minorHAnsi"/>
+          <w:color w:val="000000" w:themeColor="text1"/>
+          <w:sz w:val="24"/>
+          <w:szCs w:val="24"/>
+          <w:shd w:val="clear" w:color="auto" w:fill="FFFFFF"/>
+        </w:rPr>
+        <w:t xml:space="preserve">умолчанию имеется своя подсеть. При создании контейнера, каждому из них выдается свой адрес в этой подсети (взаимодействие идет через NAT). Контейнер может взаимодействовать с внешней сетью через общий шлюз докер подсети (например, скачивать внутрь себя приложения). Но из вне (за NAT-ом) мы не может взаимодействовать с внутренними приложениями контейнера (обращаться к приложению внутри докера по определенному порту). Для этого используется проброс портов через NAT, который указывается через переменную </w:t>
+      </w:r>
+      <w:proofErr w:type="spellStart"/>
+      <w:r>
+        <w:rPr>
+          <w:rFonts w:cstheme="minorHAnsi"/>
+          <w:color w:val="000000" w:themeColor="text1"/>
+          <w:sz w:val="24"/>
+          <w:szCs w:val="24"/>
+          <w:shd w:val="clear" w:color="auto" w:fill="FFFFFF"/>
+        </w:rPr>
+        <w:t>ports</w:t>
+      </w:r>
+      <w:proofErr w:type="spellEnd"/>
+      <w:r>
+        <w:rPr>
+          <w:rFonts w:cstheme="minorHAnsi"/>
+          <w:color w:val="000000" w:themeColor="text1"/>
+          <w:sz w:val="24"/>
+          <w:szCs w:val="24"/>
+          <w:shd w:val="clear" w:color="auto" w:fill="FFFFFF"/>
+        </w:rPr>
+        <w:t>. Таким образом, обращаясь к адресу </w:t>
+      </w:r>
+      <w:r>
+        <w:rPr>
+          <w:rStyle w:val="HTML"/>
+          <w:rFonts w:asciiTheme="minorHAnsi" w:eastAsiaTheme="minorHAnsi" w:hAnsiTheme="minorHAnsi" w:cstheme="minorHAnsi"/>
+          <w:b/>
+          <w:bCs/>
+          <w:color w:val="000000" w:themeColor="text1"/>
+          <w:sz w:val="24"/>
+          <w:szCs w:val="24"/>
+        </w:rPr>
+        <w:t>0.0.0.0:9080</w:t>
+      </w:r>
+      <w:r>
+        <w:rPr>
+          <w:rFonts w:cstheme="minorHAnsi"/>
+          <w:b/>
+          <w:bCs/>
+          <w:color w:val="000000" w:themeColor="text1"/>
+          <w:sz w:val="24"/>
+          <w:szCs w:val="24"/>
+          <w:shd w:val="clear" w:color="auto" w:fill="FFFFFF"/>
+        </w:rPr>
+        <w:t> </w:t>
+      </w:r>
+      <w:r>
+        <w:rPr>
+          <w:rFonts w:cstheme="minorHAnsi"/>
+          <w:color w:val="000000" w:themeColor="text1"/>
+          <w:sz w:val="24"/>
+          <w:szCs w:val="24"/>
+          <w:shd w:val="clear" w:color="auto" w:fill="FFFFFF"/>
+        </w:rPr>
+        <w:t>из локальной консоли вы будете обращаться к приложению, работающему по адресу </w:t>
+      </w:r>
+      <w:r>
+        <w:rPr>
+          <w:rStyle w:val="HTML"/>
+          <w:rFonts w:asciiTheme="minorHAnsi" w:eastAsiaTheme="minorHAnsi" w:hAnsiTheme="minorHAnsi" w:cstheme="minorHAnsi"/>
+          <w:b/>
+          <w:bCs/>
+          <w:color w:val="000000" w:themeColor="text1"/>
+          <w:sz w:val="24"/>
+          <w:szCs w:val="24"/>
+        </w:rPr>
+        <w:t>0.0.0.0:9090</w:t>
+      </w:r>
+      <w:r>
+        <w:rPr>
+          <w:rFonts w:cstheme="minorHAnsi"/>
+          <w:color w:val="000000" w:themeColor="text1"/>
+          <w:sz w:val="24"/>
+          <w:szCs w:val="24"/>
+          <w:shd w:val="clear" w:color="auto" w:fill="FFFFFF"/>
+        </w:rPr>
+        <w:t> внутри контейнера.</w:t>
+      </w:r>
+      <w:bookmarkStart w:id="0" w:name="_GoBack"/>
+      <w:bookmarkEnd w:id="0"/>
     </w:p>
     <w:sectPr>
       <w:pgSz w:w="11906" w:h="16838"/>
@@ -7493,7 +7981,7 @@
 </file>
 
 <file path=word/numbering.xml><?xml version="1.0" encoding="utf-8"?>
-<w:numbering xmlns:wpc="http://schemas.microsoft.com/office/word/2010/wordprocessingCanvas" xmlns:cx="http://schemas.microsoft.com/office/drawing/2014/chartex" xmlns:cx1="http://schemas.microsoft.com/office/drawing/2015/9/8/chartex" xmlns:cx2="http://schemas.microsoft.com/office/drawing/2015/10/21/chartex" xmlns:cx3="http://schemas.microsoft.com/office/drawing/2016/5/9/chartex" xmlns:cx4="http://schemas.microsoft.com/office/drawing/2016/5/10/chartex" xmlns:cx5="http://schemas.microsoft.com/office/drawing/2016/5/11/chartex" xmlns:cx6="http://schemas.microsoft.com/office/drawing/2016/5/12/chartex" xmlns:cx7="http://schemas.microsoft.com/office/drawing/2016/5/13/chartex" xmlns:cx8="http://schemas.microsoft.com/office/drawing/2016/5/14/chartex" xmlns:mc="http://schemas.openxmlformats.org/markup-compatibility/2006" xmlns:aink="http://schemas.microsoft.com/office/drawing/2016/ink" xmlns:am3d="http://schemas.microsoft.com/office/drawing/2017/model3d" xmlns:o="urn:schemas-microsoft-com:office:office" xmlns:oel="http://schemas.microsoft.com/office/2019/extlst" xmlns:r="http://schemas.openxmlformats.org/officeDocument/2006/relationships" xmlns:m="http://schemas.openxmlformats.org/officeDocument/2006/math" xmlns:v="urn:schemas-microsoft-com:vml" xmlns:wp14="http://schemas.microsoft.com/office/word/2010/wordprocessingDrawing" xmlns:wp="http://schemas.openxmlformats.org/drawingml/2006/wordprocessingDrawing" xmlns:w10="urn:schemas-microsoft-com:office:word" xmlns:w="http://schemas.openxmlformats.org/wordprocessingml/2006/main" xmlns:w14="http://schemas.microsoft.com/office/word/2010/wordml" xmlns:w15="http://schemas.microsoft.com/office/word/2012/wordml" xmlns:w16cex="http://schemas.microsoft.com/office/word/2018/wordml/cex" xmlns:w16cid="http://schemas.microsoft.com/office/word/2016/wordml/cid" xmlns:w16="http://schemas.microsoft.com/office/word/2018/wordml" xmlns:w16sdtdh="http://schemas.microsoft.com/office/word/2020/wordml/sdtdatahash" xmlns:w16se="http://schemas.microsoft.com/office/word/2015/wordml/symex" xmlns:wpg="http://schemas.microsoft.com/office/word/2010/wordprocessingGroup" xmlns:wpi="http://schemas.microsoft.com/office/word/2010/wordprocessingInk" xmlns:wne="http://schemas.microsoft.com/office/word/2006/wordml" xmlns:wps="http://schemas.microsoft.com/office/word/2010/wordprocessingShape" mc:Ignorable="w14 w15 w16se w16cid w16 w16cex w16sdtdh wp14">
+<w:numbering xmlns:wpc="http://schemas.microsoft.com/office/word/2010/wordprocessingCanvas" xmlns:cx="http://schemas.microsoft.com/office/drawing/2014/chartex" xmlns:mc="http://schemas.openxmlformats.org/markup-compatibility/2006" xmlns:o="urn:schemas-microsoft-com:office:office" xmlns:r="http://schemas.openxmlformats.org/officeDocument/2006/relationships" xmlns:m="http://schemas.openxmlformats.org/officeDocument/2006/math" xmlns:v="urn:schemas-microsoft-com:vml" xmlns:wp14="http://schemas.microsoft.com/office/word/2010/wordprocessingDrawing" xmlns:wp="http://schemas.openxmlformats.org/drawingml/2006/wordprocessingDrawing" xmlns:w10="urn:schemas-microsoft-com:office:word" xmlns:w="http://schemas.openxmlformats.org/wordprocessingml/2006/main" xmlns:w14="http://schemas.microsoft.com/office/word/2010/wordml" xmlns:w15="http://schemas.microsoft.com/office/word/2012/wordml" xmlns:w16se="http://schemas.microsoft.com/office/word/2015/wordml/symex" xmlns:wpg="http://schemas.microsoft.com/office/word/2010/wordprocessingGroup" xmlns:wpi="http://schemas.microsoft.com/office/word/2010/wordprocessingInk" xmlns:wne="http://schemas.microsoft.com/office/word/2006/wordml" xmlns:wps="http://schemas.microsoft.com/office/word/2010/wordprocessingShape" mc:Ignorable="w14 w15 w16se wp14">
   <w:abstractNum w:abstractNumId="0" w15:restartNumberingAfterBreak="0">
     <w:nsid w:val="047074A2"/>
     <w:multiLevelType w:val="hybridMultilevel"/>
@@ -8636,41 +9124,41 @@
       </w:rPr>
     </w:lvl>
   </w:abstractNum>
-  <w:num w:numId="1" w16cid:durableId="531891159">
+  <w:num w:numId="1">
     <w:abstractNumId w:val="3"/>
   </w:num>
-  <w:num w:numId="2" w16cid:durableId="1509560809">
+  <w:num w:numId="2">
     <w:abstractNumId w:val="5"/>
   </w:num>
-  <w:num w:numId="3" w16cid:durableId="150028821">
+  <w:num w:numId="3">
     <w:abstractNumId w:val="9"/>
   </w:num>
-  <w:num w:numId="4" w16cid:durableId="2090272455">
+  <w:num w:numId="4">
     <w:abstractNumId w:val="7"/>
   </w:num>
-  <w:num w:numId="5" w16cid:durableId="1823042850">
+  <w:num w:numId="5">
     <w:abstractNumId w:val="6"/>
   </w:num>
-  <w:num w:numId="6" w16cid:durableId="1910578171">
+  <w:num w:numId="6">
     <w:abstractNumId w:val="2"/>
   </w:num>
-  <w:num w:numId="7" w16cid:durableId="625501397">
+  <w:num w:numId="7">
     <w:abstractNumId w:val="8"/>
   </w:num>
-  <w:num w:numId="8" w16cid:durableId="1940483256">
+  <w:num w:numId="8">
     <w:abstractNumId w:val="0"/>
   </w:num>
-  <w:num w:numId="9" w16cid:durableId="661198699">
+  <w:num w:numId="9">
     <w:abstractNumId w:val="4"/>
   </w:num>
-  <w:num w:numId="10" w16cid:durableId="1494830350">
+  <w:num w:numId="10">
     <w:abstractNumId w:val="1"/>
   </w:num>
 </w:numbering>
 </file>
 
 <file path=word/styles.xml><?xml version="1.0" encoding="utf-8"?>
-<w:styles xmlns:mc="http://schemas.openxmlformats.org/markup-compatibility/2006" xmlns:r="http://schemas.openxmlformats.org/officeDocument/2006/relationships" xmlns:w="http://schemas.openxmlformats.org/wordprocessingml/2006/main" xmlns:w14="http://schemas.microsoft.com/office/word/2010/wordml" xmlns:w15="http://schemas.microsoft.com/office/word/2012/wordml" xmlns:w16cex="http://schemas.microsoft.com/office/word/2018/wordml/cex" xmlns:w16cid="http://schemas.microsoft.com/office/word/2016/wordml/cid" xmlns:w16="http://schemas.microsoft.com/office/word/2018/wordml" xmlns:w16sdtdh="http://schemas.microsoft.com/office/word/2020/wordml/sdtdatahash" xmlns:w16se="http://schemas.microsoft.com/office/word/2015/wordml/symex" mc:Ignorable="w14 w15 w16se w16cid w16 w16cex w16sdtdh">
+<w:styles xmlns:mc="http://schemas.openxmlformats.org/markup-compatibility/2006" xmlns:r="http://schemas.openxmlformats.org/officeDocument/2006/relationships" xmlns:w="http://schemas.openxmlformats.org/wordprocessingml/2006/main" xmlns:w14="http://schemas.microsoft.com/office/word/2010/wordml" xmlns:w15="http://schemas.microsoft.com/office/word/2012/wordml" xmlns:w16se="http://schemas.microsoft.com/office/word/2015/wordml/symex" mc:Ignorable="w14 w15 w16se">
   <w:docDefaults>
     <w:rPrDefault>
       <w:rPr>
@@ -8686,7 +9174,7 @@
       </w:pPr>
     </w:pPrDefault>
   </w:docDefaults>
-  <w:latentStyles w:defLockedState="0" w:defUIPriority="99" w:defSemiHidden="0" w:defUnhideWhenUsed="0" w:defQFormat="0" w:count="376">
+  <w:latentStyles w:defLockedState="0" w:defUIPriority="99" w:defSemiHidden="0" w:defUnhideWhenUsed="0" w:defQFormat="0" w:count="371">
     <w:lsdException w:name="Normal" w:uiPriority="0" w:qFormat="1"/>
     <w:lsdException w:name="heading 1" w:uiPriority="9" w:qFormat="1"/>
     <w:lsdException w:name="heading 2" w:semiHidden="1" w:uiPriority="9" w:unhideWhenUsed="1" w:qFormat="1"/>
@@ -9058,16 +9546,11 @@
     <w:lsdException w:name="List Table 5 Dark Accent 6" w:uiPriority="50"/>
     <w:lsdException w:name="List Table 6 Colorful Accent 6" w:uiPriority="51"/>
     <w:lsdException w:name="List Table 7 Colorful Accent 6" w:uiPriority="52"/>
-    <w:lsdException w:name="Mention" w:semiHidden="1" w:unhideWhenUsed="1"/>
-    <w:lsdException w:name="Smart Hyperlink" w:semiHidden="1" w:unhideWhenUsed="1"/>
-    <w:lsdException w:name="Hashtag" w:semiHidden="1" w:unhideWhenUsed="1"/>
-    <w:lsdException w:name="Unresolved Mention" w:semiHidden="1" w:unhideWhenUsed="1"/>
-    <w:lsdException w:name="Smart Link" w:semiHidden="1" w:unhideWhenUsed="1"/>
   </w:latentStyles>
   <w:style w:type="paragraph" w:default="1" w:styleId="a">
     <w:name w:val="Normal"/>
     <w:qFormat/>
-    <w:rsid w:val="005033C3"/>
+    <w:rsid w:val="000A40C4"/>
   </w:style>
   <w:style w:type="paragraph" w:styleId="3">
     <w:name w:val="heading 3"/>
@@ -9275,7 +9758,7 @@
     <w:basedOn w:val="a0"/>
     <w:rsid w:val="00CB5F6C"/>
   </w:style>
-  <w:style w:type="character" w:styleId="a8">
+  <w:style w:type="character" w:customStyle="1" w:styleId="UnresolvedMention">
     <w:name w:val="Unresolved Mention"/>
     <w:basedOn w:val="a0"/>
     <w:uiPriority w:val="99"/>
@@ -9586,12 +10069,6 @@
 </file>
 
 <file path=customXml/item1.xml><?xml version="1.0" encoding="utf-8"?>
-<p:properties xmlns:p="http://schemas.microsoft.com/office/2006/metadata/properties" xmlns:xsi="http://www.w3.org/2001/XMLSchema-instance" xmlns:pc="http://schemas.microsoft.com/office/infopath/2007/PartnerControls">
-  <documentManagement/>
-</p:properties>
-</file>
-
-<file path=customXml/item2.xml><?xml version="1.0" encoding="utf-8"?>
 <?mso-contentType ?>
 <FormTemplates xmlns="http://schemas.microsoft.com/sharepoint/v3/contenttype/forms">
   <Display>DocumentLibraryForm</Display>
@@ -9600,11 +10077,13 @@
 </FormTemplates>
 </file>
 
-<file path=customXml/item3.xml><?xml version="1.0" encoding="utf-8"?>
-<b:Sources xmlns:b="http://schemas.openxmlformats.org/officeDocument/2006/bibliography" xmlns="http://schemas.openxmlformats.org/officeDocument/2006/bibliography" SelectedStyle="\APASixthEditionOfficeOnline.xsl" StyleName="APA" Version="6"/>
+<file path=customXml/item2.xml><?xml version="1.0" encoding="utf-8"?>
+<p:properties xmlns:p="http://schemas.microsoft.com/office/2006/metadata/properties" xmlns:xsi="http://www.w3.org/2001/XMLSchema-instance" xmlns:pc="http://schemas.microsoft.com/office/infopath/2007/PartnerControls">
+  <documentManagement/>
+</p:properties>
 </file>
 
-<file path=customXml/item4.xml><?xml version="1.0" encoding="utf-8"?>
+<file path=customXml/item3.xml><?xml version="1.0" encoding="utf-8"?>
 <ct:contentTypeSchema xmlns:ct="http://schemas.microsoft.com/office/2006/metadata/contentType" xmlns:ma="http://schemas.microsoft.com/office/2006/metadata/properties/metaAttributes" ct:_="" ma:_="" ma:contentTypeName="Документ" ma:contentTypeID="0x010100DF98512B93882D44AB7F00D0ACAAA71D" ma:contentTypeVersion="2" ma:contentTypeDescription="Создание документа." ma:contentTypeScope="" ma:versionID="4169739bdc50efb3e65bc756ca8771d4">
   <xsd:schema xmlns:xsd="http://www.w3.org/2001/XMLSchema" xmlns:xs="http://www.w3.org/2001/XMLSchema" xmlns:p="http://schemas.microsoft.com/office/2006/metadata/properties" xmlns:ns2="28c3f70c-548b-4636-af8f-a75e79d04655" targetNamespace="http://schemas.microsoft.com/office/2006/metadata/properties" ma:root="true" ma:fieldsID="5c43508a4e24a5853f727712ae9a9d49" ns2:_="">
     <xsd:import namespace="28c3f70c-548b-4636-af8f-a75e79d04655"/>
@@ -9736,7 +10215,19 @@
 </ct:contentTypeSchema>
 </file>
 
+<file path=customXml/item4.xml><?xml version="1.0" encoding="utf-8"?>
+<b:Sources xmlns:b="http://schemas.openxmlformats.org/officeDocument/2006/bibliography" xmlns="http://schemas.openxmlformats.org/officeDocument/2006/bibliography" SelectedStyle="\APASixthEditionOfficeOnline.xsl" StyleName="APA" Version="6"/>
+</file>
+
 <file path=customXml/itemProps1.xml><?xml version="1.0" encoding="utf-8"?>
+<ds:datastoreItem xmlns:ds="http://schemas.openxmlformats.org/officeDocument/2006/customXml" ds:itemID="{92A285B5-78D8-4FD0-8D79-4B0AE9E96ECB}">
+  <ds:schemaRefs>
+    <ds:schemaRef ds:uri="http://schemas.microsoft.com/sharepoint/v3/contenttype/forms"/>
+  </ds:schemaRefs>
+</ds:datastoreItem>
+</file>
+
+<file path=customXml/itemProps2.xml><?xml version="1.0" encoding="utf-8"?>
 <ds:datastoreItem xmlns:ds="http://schemas.openxmlformats.org/officeDocument/2006/customXml" ds:itemID="{B1C133D8-E946-4047-97E3-B2E8264A3464}">
   <ds:schemaRefs>
     <ds:schemaRef ds:uri="http://schemas.microsoft.com/office/2006/metadata/properties"/>
@@ -9745,23 +10236,7 @@
 </ds:datastoreItem>
 </file>
 
-<file path=customXml/itemProps2.xml><?xml version="1.0" encoding="utf-8"?>
-<ds:datastoreItem xmlns:ds="http://schemas.openxmlformats.org/officeDocument/2006/customXml" ds:itemID="{92A285B5-78D8-4FD0-8D79-4B0AE9E96ECB}">
-  <ds:schemaRefs>
-    <ds:schemaRef ds:uri="http://schemas.microsoft.com/sharepoint/v3/contenttype/forms"/>
-  </ds:schemaRefs>
-</ds:datastoreItem>
-</file>
-
 <file path=customXml/itemProps3.xml><?xml version="1.0" encoding="utf-8"?>
-<ds:datastoreItem xmlns:ds="http://schemas.openxmlformats.org/officeDocument/2006/customXml" ds:itemID="{A0184014-5FBD-4D9D-A329-819BAC3D7B80}">
-  <ds:schemaRefs>
-    <ds:schemaRef ds:uri="http://schemas.openxmlformats.org/officeDocument/2006/bibliography"/>
-  </ds:schemaRefs>
-</ds:datastoreItem>
-</file>
-
-<file path=customXml/itemProps4.xml><?xml version="1.0" encoding="utf-8"?>
 <ds:datastoreItem xmlns:ds="http://schemas.openxmlformats.org/officeDocument/2006/customXml" ds:itemID="{9893EA3C-5708-4AB2-BFFE-AB1F06C2474F}">
   <ds:schemaRefs>
     <ds:schemaRef ds:uri="http://schemas.microsoft.com/office/2006/metadata/contentType"/>
@@ -9777,4 +10252,12 @@
     <ds:schemaRef ds:uri="http://schemas.microsoft.com/internal/obd"/>
   </ds:schemaRefs>
 </ds:datastoreItem>
+</file>
+
+<file path=customXml/itemProps4.xml><?xml version="1.0" encoding="utf-8"?>
+<ds:datastoreItem xmlns:ds="http://schemas.openxmlformats.org/officeDocument/2006/customXml" ds:itemID="{AB507186-7E53-446B-8C54-2FADAA7318D0}">
+  <ds:schemaRefs>
+    <ds:schemaRef ds:uri="http://schemas.openxmlformats.org/officeDocument/2006/bibliography"/>
+  </ds:schemaRefs>
+</ds:datastoreItem>
 </file>
</xml_diff>